<commit_message>
Update EvaluationPlan.pdf and AfterSchoolEvaluationPlan.docx
</commit_message>
<xml_diff>
--- a/files/AfterSchoolEvaluationPlan.docx
+++ b/files/AfterSchoolEvaluationPlan.docx
@@ -40,30 +40,7 @@
         <w:jc w:val="center"/>
       </w:pPr>
       <w:r>
-        <w:t>Everett Stuckey</w:t>
-      </w:r>
-    </w:p>
-    <w:p>
-      <w:pPr>
-        <w:jc w:val="center"/>
-      </w:pPr>
-      <w:r>
-        <w:fldChar w:fldCharType="begin"/>
-      </w:r>
-      <w:r>
-        <w:instrText xml:space="preserve"> DATE \@ "MMMM d, yyyy" </w:instrText>
-      </w:r>
-      <w:r>
-        <w:fldChar w:fldCharType="separate"/>
-      </w:r>
-      <w:r>
-        <w:rPr>
-          <w:noProof/>
-        </w:rPr>
-        <w:t>February 9, 2026</w:t>
-      </w:r>
-      <w:r>
-        <w:fldChar w:fldCharType="end"/>
+        <w:t>Prepared by the District Research Team</w:t>
       </w:r>
     </w:p>
     <w:p>
@@ -82,17 +59,23 @@
     </w:p>
     <w:p>
       <w:r>
-        <w:t>This evaluation plan outlines a rigorous approach to assessing the implementation and effectiveness of the district's new after-school program. The plan is divided into two major sections: a formative evaluation to guide program improvement during early implementation, and a summative evaluation to determine the program's overall impact and effectiveness. Within each section, specific topics are addressed in subsections including Purposes, Stakeholders, Evaluation Questions, Design and Methods, Data Collection, Data Analysis, Logistics, and Budget.</w:t>
-      </w:r>
-    </w:p>
-    <w:p>
-      <w:r>
-        <w:t>Because random assignment of students to participate or not participate in the after-school program is not feasible due to ethical and practical constraints, this evaluation plan employs a quasi-experimental design. Specifically, the summative evaluation will use a nonequivalent comparison group design with propensity score matching (PSM) to approximate the rigor of a randomized controlled trial. This approach allows the research team to draw stronger causal inferences about program effects while respecting the voluntary nature of student participation.</w:t>
-      </w:r>
-    </w:p>
-    <w:p>
-      <w:r>
-        <w:t>A mixed-methods approach will be used throughout the evaluation. Quantitative methods will be used to measure academic outcomes, attendance, and behavioral indicators, while qualitative methods will capture the experiences and perspectives of students, families, staff, and administrators. Triangulating data from multiple sources and methods will strengthen the validity of the evaluation's conclusions.</w:t>
+        <w:t xml:space="preserve">What follows is a plan for evaluating the district's new after-school program. There are two parts. The formative part is about keeping tabs on things while the program is still getting off the ground, catching problems early so they do not turn into bigger ones. The summative part comes later and asks the tougher question: did the program actually make a difference for students after a full year? Each part covers roughly the same ground. We go through purposes, stakeholders, evaluation questions, methods, </w:t>
+      </w:r>
+      <w:r>
+        <w:t>how data will be collected and analyzed, logistics, and budget.</w:t>
+      </w:r>
+    </w:p>
+    <w:p>
+      <w:r>
+        <w:t xml:space="preserve">Randomly assigning students to either participate or not participate in an after-school program is not really an option here. There are both ethical concerns and practical ones that make it a non-starter. So instead, this plan relies on a quasi-experimental design. For the summative piece, we'll use a nonequivalent comparison group design paired with propensity score matching (PSM), which gets us closer to the rigor of a true randomized controlled trial without requiring us to deny services to any student. </w:t>
+      </w:r>
+      <w:r>
+        <w:t>The idea is to draw stronger causal conclusions about what the program does while still honoring the fact that participation is voluntary.</w:t>
+      </w:r>
+    </w:p>
+    <w:p>
+      <w:r>
+        <w:t>The whole evaluation is mixed-methods. Numbers alone won't cut it here. We'll collect quantitative data on academics, attendance, and behavior, but we'll also run interviews, hold focus groups, and send out open-ended surveys to hear directly from students, families, and staff about what the program actually feels like on the ground. Using both kinds of evidence together is what gives the findings real credibility.</w:t>
       </w:r>
     </w:p>
     <w:p>
@@ -105,24 +88,27 @@
     </w:p>
     <w:p>
       <w:r>
-        <w:t>The district is planning to implement a new after-school program designed to provide academic support, enrichment activities, and a safe and supervised environment for students outside of regular school hours. The program aims to improve student academic achievement, increase school engagement, reduce risky behaviors, and support working families. Programming may include homework help and tutoring, STEM enrichment, arts and creative activities, physical fitness and recreation, and social-emotional learning (SEL) components.</w:t>
-      </w:r>
-    </w:p>
-    <w:p>
-      <w:r>
-        <w:t>The after-school program is anticipated to serve students across multiple grade levels and school buildings within the district. Participation is voluntary and open to all students, though targeted outreach will be made to students identified as at-risk based on academic performance, attendance, or behavioral indicators. Because participation is self-selected, the evaluation must account for potential selection bias</w:t>
-      </w:r>
-      <w:r>
-        <w:t xml:space="preserve">, </w:t>
-      </w:r>
-      <w:r>
-        <w:t>students who choose to participate may differ systematically from those who do not. This is the central methodological challenge addressed in this plan.</w:t>
+        <w:t>So here is the situation. The district is rolling out a brand new after-school program. On paper, it sounds simple enough: academic help, enrichment, a safe place for kids once school lets out. But the people at the top have higher expectations than that. They want to see grades go up, engagement improve, risky behavior go down, and they want working families to actually have somewhere reliable for their kids in the afternoon. The day-to-day programming is supposed to mix homework help with tutoring, STEM s</w:t>
+      </w:r>
+      <w:r>
+        <w:t>tuff, art, physical activity, and social-emotional learning (SEL for short).</w:t>
+      </w:r>
+    </w:p>
+    <w:p>
+      <w:r>
+        <w:t>The program is expected to serve students across several grade levels and multiple school buildings. Any student can sign up, and participation is voluntary, but the district plans to do targeted outreach to students flagged as at-risk based on grades, attendance, or behavior. This voluntary structure creates the central methodological headache for the evaluation: because students self-select into the program, participants may be systematically different from non-participants in ways that matter. Accounting</w:t>
+      </w:r>
+      <w:r>
+        <w:t xml:space="preserve"> for that selection bias is the biggest challenge this plan has to address.</w:t>
       </w:r>
     </w:p>
     <w:p>
       <w:r>
         <w:lastRenderedPageBreak/>
-        <w:t>Research on after-school programs consistently identifies several factors associated with effective programs, including sustained participation (dosage), quality of instruction, alignment with the school-day curriculum, and strong relationships between staff and students (Durlak et al., 2010; Lauer et al., 2006). This evaluation will examine these implementation factors alongside student outcome data to provide a comprehensive picture of program quality and impact.</w:t>
+        <w:t>The research literature on after-school programs points to a handful of factors that tend to separate effective programs from ineffective ones. Sustained participation, often referred to as dosage, matters a great deal, as do the quality of instruction, how well programming lines up with what students are learning during the school day, and the strength of relationships between staff and students (Durlak et al., 2010; Lauer et al., 2006). This evaluation will look at these implementation factors right along</w:t>
+      </w:r>
+      <w:r>
+        <w:t>side student outcome data, so that we end up with a fuller picture of both program quality and impact.</w:t>
       </w:r>
     </w:p>
     <w:p>
@@ -135,7 +121,23 @@
     </w:p>
     <w:p>
       <w:r>
-        <w:t>This evaluation will be guided by the following standards and frameworks:</w:t>
+        <w:t>Several established standards and frameworks will guide how this evaluation is designed and carried out. On the program quality side, we are drawing from the Joint Committee on Standards for Educational Evaluation, specifically their Program Evaluation Standards covering Utility, Feasibility, Propriety, Accuracy, and Accountability. The CASEL framework for SEL programming is relevant too, along with Missouri DESE standards for extended learning programs and the district's own curriculum standards and studen</w:t>
+      </w:r>
+      <w:r>
+        <w:t>t learning outcomes.</w:t>
+      </w:r>
+    </w:p>
+    <w:p>
+      <w:r>
+        <w:t>On the research design side, we are leaning on What Works Clearinghouse standards for quasi-experimental work, the American Evaluation Association's Guiding Principles, and the evidence-level guidelines put out by the Institute of Education Sciences. None of these are optional extras. They keep the evaluation honest.</w:t>
+      </w:r>
+    </w:p>
+    <w:p>
+      <w:pPr>
+        <w:pStyle w:val="Heading1"/>
+      </w:pPr>
+      <w:r>
+        <w:t>Formative Evaluation Plan</w:t>
       </w:r>
     </w:p>
     <w:p>
@@ -143,168 +145,47 @@
         <w:pStyle w:val="Heading2"/>
       </w:pPr>
       <w:r>
-        <w:t>Program Quality Standards</w:t>
+        <w:t>Purposes</w:t>
+      </w:r>
+    </w:p>
+    <w:p>
+      <w:r>
+        <w:t xml:space="preserve">The formative piece exists to keep tabs on the program while it is still getting off the ground. If something is not working, we want to know about it early enough to actually fix it. The focus will be on whether activities are being delivered as planned, how well staff are pulling off the program model, whether kids are showing up and staying engaged, and any early warning signs. We are not going to sit around until June to discover that half the sites went off-script in October. Findings go straight into </w:t>
+      </w:r>
+      <w:r>
+        <w:t>real-time decisions about staffing, scheduling, and content. The main deliverable is a mid-year report with concrete recommendations.</w:t>
+      </w:r>
+    </w:p>
+    <w:p>
+      <w:pPr>
+        <w:pStyle w:val="Heading2"/>
+      </w:pPr>
+      <w:r>
+        <w:t>Stakeholders</w:t>
+      </w:r>
+    </w:p>
+    <w:p>
+      <w:r>
+        <w:t>District administration is the primary client. They're the ones who asked the research team to put this plan together. But the stakeholder list extends well beyond the central office:</w:t>
       </w:r>
     </w:p>
     <w:p>
       <w:pPr>
         <w:pStyle w:val="ListBullet"/>
-        <w:numPr>
-          <w:ilvl w:val="0"/>
-          <w:numId w:val="10"/>
-        </w:numPr>
-        <w:ind w:left="360"/>
-      </w:pPr>
-      <w:r>
-        <w:t>Joint Committee on Standards for Educational Evaluation: Program Evaluation Standards (Utility, Feasibility, Propriety, Accuracy, Accountability)</w:t>
-      </w:r>
-    </w:p>
-    <w:p>
-      <w:pPr>
-        <w:pStyle w:val="ListBullet"/>
-        <w:numPr>
-          <w:ilvl w:val="0"/>
-          <w:numId w:val="10"/>
-        </w:numPr>
-        <w:ind w:left="360"/>
-      </w:pPr>
-      <w:r>
-        <w:t>Collaborative for Academic, Social, and Emotional Learning (CASEL) framework for SEL programming</w:t>
-      </w:r>
-    </w:p>
-    <w:p>
-      <w:pPr>
-        <w:pStyle w:val="ListBullet"/>
-        <w:numPr>
-          <w:ilvl w:val="0"/>
-          <w:numId w:val="10"/>
-        </w:numPr>
-        <w:ind w:left="360"/>
-      </w:pPr>
-      <w:r>
-        <w:t>Missouri Department of Elementary and Secondary Education (DESE) standards for extended learning programs</w:t>
-      </w:r>
-    </w:p>
-    <w:p>
-      <w:pPr>
-        <w:pStyle w:val="ListBullet"/>
-        <w:numPr>
-          <w:ilvl w:val="0"/>
-          <w:numId w:val="10"/>
-        </w:numPr>
-        <w:ind w:left="360"/>
-      </w:pPr>
-      <w:r>
-        <w:t>District curriculum standards and student learning outcomes</w:t>
-      </w:r>
-    </w:p>
-    <w:p>
-      <w:pPr>
-        <w:pStyle w:val="Heading2"/>
-      </w:pPr>
-      <w:r>
-        <w:t>Research Design Standards</w:t>
-      </w:r>
-    </w:p>
-    <w:p>
-      <w:pPr>
-        <w:pStyle w:val="ListBullet"/>
-        <w:numPr>
-          <w:ilvl w:val="0"/>
-          <w:numId w:val="10"/>
-        </w:numPr>
-        <w:ind w:left="360"/>
-      </w:pPr>
-      <w:r>
-        <w:t>What Works Clearinghouse (WWC) Standards for quasi-experimental designs</w:t>
-      </w:r>
-    </w:p>
-    <w:p>
-      <w:pPr>
-        <w:pStyle w:val="ListBullet"/>
-        <w:numPr>
-          <w:ilvl w:val="0"/>
-          <w:numId w:val="10"/>
-        </w:numPr>
-        <w:ind w:left="360"/>
-      </w:pPr>
-      <w:r>
-        <w:t>American Evaluation Association Guiding Principles for Evaluators</w:t>
-      </w:r>
-    </w:p>
-    <w:p>
-      <w:pPr>
-        <w:pStyle w:val="ListBullet"/>
-        <w:numPr>
-          <w:ilvl w:val="0"/>
-          <w:numId w:val="10"/>
-        </w:numPr>
-        <w:ind w:left="360"/>
-      </w:pPr>
-      <w:r>
-        <w:t>Institute of Education Sciences (IES) guidelines for evidence levels</w:t>
-      </w:r>
-    </w:p>
-    <w:p>
-      <w:pPr>
-        <w:pStyle w:val="Heading1"/>
-      </w:pPr>
-      <w:r>
-        <w:t>Formative Evaluation Plan</w:t>
-      </w:r>
-    </w:p>
-    <w:p>
-      <w:pPr>
-        <w:pStyle w:val="Heading2"/>
-      </w:pPr>
-      <w:r>
-        <w:t>Purposes</w:t>
-      </w:r>
-    </w:p>
-    <w:p>
-      <w:r>
-        <w:t>The purpose of the formative evaluation is to monitor and improve the after-school program during its initial implementation. The formative evaluation will focus on program fidelity, quality of implementation, participant engagement, and early indicators of progress. Findings will be used to make real-time adjustments to programming, staffing, scheduling, and content delivery. The primary outcome of the formative evaluation will be a mid-year report with actionable recommendations for program improvement.</w:t>
-      </w:r>
-    </w:p>
-    <w:p>
-      <w:pPr>
-        <w:pStyle w:val="Heading2"/>
-      </w:pPr>
-      <w:r>
-        <w:t>Stakeholders</w:t>
-      </w:r>
-    </w:p>
-    <w:p>
-      <w:r>
-        <w:t>The primary client of the evaluation is the district administration that has requested the research team to prepare this plan. Primary stakeholders include:</w:t>
-      </w:r>
-    </w:p>
-    <w:p>
-      <w:pPr>
-        <w:pStyle w:val="ListBullet"/>
-        <w:numPr>
-          <w:ilvl w:val="0"/>
-          <w:numId w:val="1"/>
-        </w:numPr>
       </w:pPr>
       <w:r>
         <w:rPr>
           <w:b/>
         </w:rPr>
-        <w:lastRenderedPageBreak/>
         <w:t xml:space="preserve">District Administration: </w:t>
       </w:r>
       <w:r>
-        <w:t>Decision-makers responsible for program funding, continuation, and expansion.</w:t>
+        <w:t>These are the folks holding the purse strings. They'll be the ones deciding whether the program keeps going, grows, or gets shut down.</w:t>
       </w:r>
     </w:p>
     <w:p>
       <w:pPr>
         <w:pStyle w:val="ListBullet"/>
-        <w:numPr>
-          <w:ilvl w:val="0"/>
-          <w:numId w:val="1"/>
-        </w:numPr>
       </w:pPr>
       <w:r>
         <w:rPr>
@@ -313,16 +194,12 @@
         <w:t xml:space="preserve">Program Coordinators and Staff: </w:t>
       </w:r>
       <w:r>
-        <w:t>Individuals directly responsible for delivering after-school programming. Their daily experiences are essential for understanding implementation challenges and successes.</w:t>
+        <w:t>The people on the ground every day, actually running sessions and dealing with whatever comes up. Nobody knows what's working and what isn't better than they do.</w:t>
       </w:r>
     </w:p>
     <w:p>
       <w:pPr>
         <w:pStyle w:val="ListBullet"/>
-        <w:numPr>
-          <w:ilvl w:val="0"/>
-          <w:numId w:val="1"/>
-        </w:numPr>
       </w:pPr>
       <w:r>
         <w:rPr>
@@ -331,16 +208,12 @@
         <w:t xml:space="preserve">Building Principals: </w:t>
       </w:r>
       <w:r>
-        <w:t>School leaders who oversee logistics, space, and coordination between the school day and after-school activities.</w:t>
+        <w:t>Principals deal with the logistics side of things: space, scheduling, and the sometimes-messy coordination between the regular school day and after-school hours.</w:t>
       </w:r>
     </w:p>
     <w:p>
       <w:pPr>
         <w:pStyle w:val="ListBullet"/>
-        <w:numPr>
-          <w:ilvl w:val="0"/>
-          <w:numId w:val="1"/>
-        </w:numPr>
       </w:pPr>
       <w:r>
         <w:rPr>
@@ -349,16 +222,12 @@
         <w:t xml:space="preserve">Teachers: </w:t>
       </w:r>
       <w:r>
-        <w:t>School-day teachers whose students participate in the program. They can observe carryover effects in academic performance and behavior.</w:t>
+        <w:t>Classroom teachers can spot changes that no one else would. If a student starts turning in homework more often or seems more focused, they're the first to know.</w:t>
       </w:r>
     </w:p>
     <w:p>
       <w:pPr>
         <w:pStyle w:val="ListBullet"/>
-        <w:numPr>
-          <w:ilvl w:val="0"/>
-          <w:numId w:val="1"/>
-        </w:numPr>
       </w:pPr>
       <w:r>
         <w:rPr>
@@ -367,16 +236,12 @@
         <w:t xml:space="preserve">Students: </w:t>
       </w:r>
       <w:r>
-        <w:t>The direct beneficiaries of the program. Their engagement, satisfaction, and growth are central to the evaluation.</w:t>
+        <w:t>Without them, there is no program. Their engagement, satisfaction, and growth are the whole point of doing this evaluation in the first place.</w:t>
       </w:r>
     </w:p>
     <w:p>
       <w:pPr>
         <w:pStyle w:val="ListBullet"/>
-        <w:numPr>
-          <w:ilvl w:val="0"/>
-          <w:numId w:val="1"/>
-        </w:numPr>
       </w:pPr>
       <w:r>
         <w:rPr>
@@ -385,15 +250,12 @@
         <w:t xml:space="preserve">Parents/Guardians: </w:t>
       </w:r>
       <w:r>
-        <w:t>Families who rely on the program and whose support is critical for sustained student participation.</w:t>
-      </w:r>
-    </w:p>
-    <w:p>
-      <w:pPr>
-        <w:pStyle w:val="ListBullet"/>
-      </w:pPr>
-      <w:r>
-        <w:t>Secondary audiences include the school board, community partners providing supplemental programming, and potential funders or grant agencies that may require evidence of program effectiveness.</w:t>
+        <w:t>Family buy-in can make or break attendance and retention. Parents need to trust the program enough to keep sending their kids.</w:t>
+      </w:r>
+    </w:p>
+    <w:p>
+      <w:r>
+        <w:t>Beyond these primary groups, the school board, community partners who contribute supplemental programming, and any grant agencies or funders involved will also have a stake in the findings.</w:t>
       </w:r>
     </w:p>
     <w:p>
@@ -406,47 +268,7 @@
     </w:p>
     <w:p>
       <w:r>
-        <w:t>The results of the formative evaluation will inform decisions about:</w:t>
-      </w:r>
-    </w:p>
-    <w:p>
-      <w:pPr>
-        <w:pStyle w:val="ListBullet"/>
-      </w:pPr>
-      <w:r>
-        <w:t>Adjustments to program scheduling, staffing ratios, and activity offerings</w:t>
-      </w:r>
-    </w:p>
-    <w:p>
-      <w:pPr>
-        <w:pStyle w:val="ListBullet"/>
-      </w:pPr>
-      <w:r>
-        <w:t>Targeted interventions for students with low attendance or engagement</w:t>
-      </w:r>
-    </w:p>
-    <w:p>
-      <w:pPr>
-        <w:pStyle w:val="ListBullet"/>
-      </w:pPr>
-      <w:r>
-        <w:t>Professional development needs for after-school program staff</w:t>
-      </w:r>
-    </w:p>
-    <w:p>
-      <w:pPr>
-        <w:pStyle w:val="ListBullet"/>
-      </w:pPr>
-      <w:r>
-        <w:t>Communication strategies with families to increase enrollment and retention</w:t>
-      </w:r>
-    </w:p>
-    <w:p>
-      <w:pPr>
-        <w:pStyle w:val="ListBullet"/>
-      </w:pPr>
-      <w:r>
-        <w:t>Alignment of after-school content with school-day curriculum</w:t>
+        <w:t>Formative findings will feed into several kinds of decisions. If scheduling or staffing ratios need adjusting, that comes from here. Same for targeted interventions when certain students have low attendance or engagement. The findings will also flag professional development needs for program staff, shape how we communicate with families, and call attention to spots where the after-school content does not line up with what students are doing during the school day.</w:t>
       </w:r>
     </w:p>
     <w:p>
@@ -459,172 +281,22 @@
     </w:p>
     <w:p>
       <w:r>
-        <w:t>The formative evaluation will address the following questions:</w:t>
-      </w:r>
-    </w:p>
-    <w:p>
-      <w:r>
-        <w:rPr>
-          <w:b/>
-        </w:rPr>
-        <w:t>1. Is the program being implemented as designed?</w:t>
-      </w:r>
-    </w:p>
-    <w:p>
-      <w:pPr>
-        <w:pStyle w:val="ListBullet"/>
-        <w:numPr>
-          <w:ilvl w:val="0"/>
-          <w:numId w:val="1"/>
-        </w:numPr>
-      </w:pPr>
-      <w:r>
-        <w:t>Are planned activities being delivered consistently across sites?</w:t>
-      </w:r>
-    </w:p>
-    <w:p>
-      <w:pPr>
-        <w:pStyle w:val="ListBullet"/>
-        <w:numPr>
-          <w:ilvl w:val="0"/>
-          <w:numId w:val="1"/>
-        </w:numPr>
-      </w:pPr>
-      <w:r>
-        <w:t>Are staffing levels and qualifications meeting program standards?</w:t>
-      </w:r>
-    </w:p>
-    <w:p>
-      <w:pPr>
-        <w:pStyle w:val="ListBullet"/>
-        <w:numPr>
-          <w:ilvl w:val="0"/>
-          <w:numId w:val="1"/>
-        </w:numPr>
-      </w:pPr>
-      <w:r>
-        <w:t>Is the program schedule being followed as intended?</w:t>
-      </w:r>
-    </w:p>
-    <w:p>
-      <w:r>
-        <w:rPr>
-          <w:b/>
-        </w:rPr>
-        <w:t>2. What is the level of student participation and engagement?</w:t>
-      </w:r>
-    </w:p>
-    <w:p>
-      <w:pPr>
-        <w:pStyle w:val="ListBullet"/>
-        <w:numPr>
-          <w:ilvl w:val="0"/>
-          <w:numId w:val="1"/>
-        </w:numPr>
-      </w:pPr>
-      <w:r>
-        <w:t>What are daily and weekly attendance rates for the program?</w:t>
-      </w:r>
-    </w:p>
-    <w:p>
-      <w:pPr>
-        <w:pStyle w:val="ListBullet"/>
-        <w:numPr>
-          <w:ilvl w:val="0"/>
-          <w:numId w:val="1"/>
-        </w:numPr>
-      </w:pPr>
-      <w:r>
-        <w:t>What is the average dosage (hours per week) for participating students?</w:t>
-      </w:r>
-    </w:p>
-    <w:p>
-      <w:pPr>
-        <w:pStyle w:val="ListBullet"/>
-        <w:numPr>
-          <w:ilvl w:val="0"/>
-          <w:numId w:val="1"/>
-        </w:numPr>
-      </w:pPr>
-      <w:r>
-        <w:t>How engaged are students during program activities?</w:t>
-      </w:r>
-    </w:p>
-    <w:p>
-      <w:r>
-        <w:rPr>
-          <w:b/>
-        </w:rPr>
-        <w:t>3. What are the experiences and satisfaction levels of key stakeholders?</w:t>
-      </w:r>
-    </w:p>
-    <w:p>
-      <w:pPr>
-        <w:pStyle w:val="ListBullet"/>
-        <w:numPr>
-          <w:ilvl w:val="0"/>
-          <w:numId w:val="1"/>
-        </w:numPr>
-      </w:pPr>
-      <w:r>
-        <w:lastRenderedPageBreak/>
-        <w:t>How do students perceive the quality and relevance of program activities?</w:t>
-      </w:r>
-    </w:p>
-    <w:p>
-      <w:pPr>
-        <w:pStyle w:val="ListBullet"/>
-        <w:numPr>
-          <w:ilvl w:val="0"/>
-          <w:numId w:val="1"/>
-        </w:numPr>
-      </w:pPr>
-      <w:r>
-        <w:t>How do parents rate their satisfaction with the program?</w:t>
-      </w:r>
-    </w:p>
-    <w:p>
-      <w:pPr>
-        <w:pStyle w:val="ListBullet"/>
-        <w:numPr>
-          <w:ilvl w:val="0"/>
-          <w:numId w:val="1"/>
-        </w:numPr>
-      </w:pPr>
-      <w:r>
-        <w:t>What challenges and successes do program staff report?</w:t>
-      </w:r>
-    </w:p>
-    <w:p>
-      <w:r>
-        <w:rPr>
-          <w:b/>
-        </w:rPr>
-        <w:t>4. What early indicators suggest the program is on track to meet its goals?</w:t>
-      </w:r>
-    </w:p>
-    <w:p>
-      <w:pPr>
-        <w:pStyle w:val="ListBullet"/>
-        <w:numPr>
-          <w:ilvl w:val="0"/>
-          <w:numId w:val="1"/>
-        </w:numPr>
-      </w:pPr>
-      <w:r>
-        <w:t>Are participating students showing improvement in homework completion?</w:t>
-      </w:r>
-    </w:p>
-    <w:p>
-      <w:pPr>
-        <w:pStyle w:val="ListBullet"/>
-        <w:numPr>
-          <w:ilvl w:val="0"/>
-          <w:numId w:val="1"/>
-        </w:numPr>
-      </w:pPr>
-      <w:r>
-        <w:t>Are there early changes in school-day attendance, behavior, or Star Reading/Star Math benchmark scores (fall-to-winter growth) for participants?</w:t>
+        <w:t>Four questions drive the formative evaluation. First, is the program actually being run the way it was drawn up? We need to know if planned activities are really happening at every site or if some have quietly gone off-script. Are there enough qualified staff? Has the schedule held steady?</w:t>
+      </w:r>
+    </w:p>
+    <w:p>
+      <w:r>
+        <w:t>Second, are students showing up and staying engaged? That means looking at daily and weekly attendance, total hours per week, and whether kids seem checked in or just physically present.</w:t>
+      </w:r>
+    </w:p>
+    <w:p>
+      <w:r>
+        <w:t>Third, what are the people involved saying about all of this? We want to hear from students, parents, and staff about what is working and what is frustrating.</w:t>
+      </w:r>
+    </w:p>
+    <w:p>
+      <w:r>
+        <w:t>Fourth, can we spot any early signs that things are headed in the right direction? Homework completion going up, for instance, or a shift in school-day attendance.</w:t>
       </w:r>
     </w:p>
     <w:p>
@@ -637,7 +309,7 @@
     </w:p>
     <w:p>
       <w:r>
-        <w:t>Formative data will be collected from all students enrolled in the after-school program. Additionally, a convenience sample of program staff (all staff members) and a stratified random sample of parents/guardians will be surveyed. Program observations will be conducted at each participating school site. The research team will aim for a parent survey response rate of at least 30% to ensure adequate representation.</w:t>
+        <w:t>We'll collect formative data from every student enrolled in the after-school program. All program staff will be surveyed as well. Since the staff is small enough, there's no need to sample. For parents and guardians, a stratified random sample will be drawn and surveyed, with the goal of hitting at least a 30% response rate so the results actually mean something. Observations will happen at each participating school site.</w:t>
       </w:r>
     </w:p>
     <w:p>
@@ -650,7 +322,7 @@
     </w:p>
     <w:p>
       <w:r>
-        <w:t>The formative evaluation will use a mixed-methods approach including the following data collection strategies:</w:t>
+        <w:t>Data collection for the formative piece will draw on a mix of quantitative and qualitative strategies:</w:t>
       </w:r>
     </w:p>
     <w:tbl>
@@ -661,10 +333,10 @@
         <w:tblLook w:val="04A0" w:firstRow="1" w:lastRow="0" w:firstColumn="1" w:lastColumn="0" w:noHBand="0" w:noVBand="1"/>
       </w:tblPr>
       <w:tblGrid>
-        <w:gridCol w:w="2160"/>
-        <w:gridCol w:w="2160"/>
-        <w:gridCol w:w="2160"/>
-        <w:gridCol w:w="2160"/>
+        <w:gridCol w:w="2157"/>
+        <w:gridCol w:w="2157"/>
+        <w:gridCol w:w="2159"/>
+        <w:gridCol w:w="2157"/>
       </w:tblGrid>
       <w:tr>
         <w:trPr>
@@ -997,7 +669,10 @@
     <w:p/>
     <w:p>
       <w:r>
-        <w:t>Program observations will use a structured protocol assessing the quality of instruction, student engagement, classroom management, and alignment with program goals. The observation tool will be adapted from established instruments such as the Out-of-School Time (OST) observation tool. Staff reflection logs will capture weekly notes on what is working, challenges encountered, and adaptations made.</w:t>
+        <w:t>For observations, the research team will use a structured protocol that looks at instructional quality, how engaged students are, how well the space is managed, and whether activities line up with program goals. The protocol will be adapted from established instruments, most likely the Out-of-School Time (OST) observation tool or something comparable. Staff reflection logs, meanwhile, give program staff a place to jot down weekly notes about what's going well, what's not, and any adjustments they've made on</w:t>
+      </w:r>
+      <w:r>
+        <w:t xml:space="preserve"> the fly.</w:t>
       </w:r>
     </w:p>
     <w:p>
@@ -1005,13 +680,15 @@
         <w:pStyle w:val="Heading2"/>
       </w:pPr>
       <w:r>
-        <w:lastRenderedPageBreak/>
         <w:t>Logistics</w:t>
       </w:r>
     </w:p>
     <w:p>
       <w:r>
-        <w:t>The formative evaluation will begin at program launch and continue through the first semester. The research team will designate one member as the primary liaison with program sites. Observation schedules will be distributed in advance and rotated across sites to minimize disruption. Monthly check-in meetings with program coordinators will be held to share preliminary findings and discuss adjustments. A mid-year formative report will be delivered to district administration by the end of the first semester.</w:t>
+        <w:t xml:space="preserve">Formative work kicks off the moment the program launches and runs through the end of the first semester. One member of the research team will serve as the primary point of contact for program sites. Having a single liaison keeps communication cleaner. Observation schedules will go out ahead of time and rotate across sites so no one building feels singled out or overly disrupted. Each month, the research team will sit down with program coordinators to go over preliminary findings and talk through what might </w:t>
+      </w:r>
+      <w:r>
+        <w:t>need to change. By the close of the first semester, the team will deliver a mid-year formative report to district administration.</w:t>
       </w:r>
     </w:p>
     <w:p>
@@ -1030,8 +707,8 @@
         <w:tblLook w:val="04A0" w:firstRow="1" w:lastRow="0" w:firstColumn="1" w:lastColumn="0" w:noHBand="0" w:noVBand="1"/>
       </w:tblPr>
       <w:tblGrid>
-        <w:gridCol w:w="4320"/>
-        <w:gridCol w:w="4320"/>
+        <w:gridCol w:w="4315"/>
+        <w:gridCol w:w="4315"/>
       </w:tblGrid>
       <w:tr>
         <w:trPr>
@@ -1233,7 +910,6 @@
         <w:pStyle w:val="Heading1"/>
       </w:pPr>
       <w:r>
-        <w:lastRenderedPageBreak/>
         <w:t>Summative Evaluation Plan</w:t>
       </w:r>
     </w:p>
@@ -1247,7 +923,7 @@
     </w:p>
     <w:p>
       <w:r>
-        <w:t>The purpose of the summative evaluation is to determine the overall effectiveness and impact of the after-school program on student outcomes. Using a matched comparison group design (propensity score matching), the summative evaluation will assess whether the program achieved its intended goals of improving academic achievement as measured by Star Reading and Star Math assessments, increasing school-day attendance and reducing chronic absenteeism, and improving student engagement and behavior. By comparing outcomes between program participants (treatment group) and a matched control group of similar non-participating students, the evaluation will estimate the causal impact of the program.</w:t>
+        <w:t>Where the formative evaluation asks "how is this going so far?," the summative evaluation asks the harder question: "did it work?" The goal here is to figure out whether the after-school program actually moved the needle on the things it was supposed to improve: academic achievement, school engagement, attendance, and student behavior. The evidence that comes out of this phase will be what district leaders rely on when deciding whether to keep the program running, expand it, retool it, or shut it down.</w:t>
       </w:r>
     </w:p>
     <w:p>
@@ -1260,7 +936,7 @@
     </w:p>
     <w:p>
       <w:r>
-        <w:t>The stakeholders for the summative evaluation are the same as those identified in the formative evaluation plan. The primary audience for summative findings includes district administration and the school board, who will use the results to make resource allocation and program continuation decisions. Summative results will also be shared with program staff, teachers, families, and community partners. If grant funding is involved, summative findings will be reported to funders as evidence of program impact.</w:t>
+        <w:t>The stakeholder list is largely the same as for the formative phase, but the audience shifts somewhat. District administration and the school board are front and center here, since they're the ones making the big resource allocation and continuation decisions. Program staff, teachers, families, and community partners will also receive summative findings. And if grant funding is part of the picture, funders will expect to see this evidence as proof of whether their investment paid off.</w:t>
       </w:r>
     </w:p>
     <w:p>
@@ -1273,7 +949,74 @@
     </w:p>
     <w:p>
       <w:r>
-        <w:t>The results of the summative evaluation will inform the following decisions:</w:t>
+        <w:t>Several high-stakes decisions hinge on what the summative evaluation finds. The most basic one: should the program continue, expand, or get shut down? Beyond that, decision-makers will want to know if there is a statistically meaningful impact on academics, which specific components seem to matter most, whether it makes sense to invest in scaling to more schools, and what would need to change before the next cycle.</w:t>
+      </w:r>
+    </w:p>
+    <w:p>
+      <w:pPr>
+        <w:pStyle w:val="Heading2"/>
+      </w:pPr>
+      <w:r>
+        <w:t>Evaluation Questions</w:t>
+      </w:r>
+    </w:p>
+    <w:p>
+      <w:r>
+        <w:t>Five questions anchor the summative evaluation. First, did the program actually move the needle on academics? We are looking at GPA gains relative to matched counterparts, whether MAP scores tell a different story, and whether more hours in the program tracks with larger gains. That dose-response piece is particularly important.</w:t>
+      </w:r>
+    </w:p>
+    <w:p>
+      <w:r>
+        <w:t>Second, what about attendance and chronic absenteeism? Were participants coming to school more often than matched non-participants? Did chronic absenteeism drop?</w:t>
+      </w:r>
+    </w:p>
+    <w:p>
+      <w:r>
+        <w:t>Third, behavior and engagement. Fewer disciplinary referrals would be a good sign. So would students reporting that they feel more connected to school and more invested in what is happening there.</w:t>
+      </w:r>
+    </w:p>
+    <w:p>
+      <w:r>
+        <w:t>Fourth, how do the people closest to the program perceive its value? We want to hear from students about what felt most worthwhile, from parents about the effects they noticed at home, and from staff about which pieces seemed to matter most.</w:t>
+      </w:r>
+    </w:p>
+    <w:p>
+      <w:r>
+        <w:t>Fifth, was the program carried out the way it was supposed to be? Did higher-fidelity sites get better results? And which specific implementation factors seem most closely linked to success?</w:t>
+      </w:r>
+    </w:p>
+    <w:p>
+      <w:pPr>
+        <w:pStyle w:val="Heading2"/>
+      </w:pPr>
+      <w:r>
+        <w:t>Research Design: Quasi-Experimental Approach</w:t>
+      </w:r>
+    </w:p>
+    <w:p>
+      <w:r>
+        <w:t>We can't randomly assign students to participate or not, and that's just not on the table for this kind of program. So the next best thing is a quasi-experimental nonequivalent comparison group design. It's the most rigorous option available when true randomization isn't possible. The What Works Clearinghouse (WWC) recognizes this type of design as capable of producing evidence that "meets standards with reservations," provided the right analytic adjustments are in place.</w:t>
+      </w:r>
+    </w:p>
+    <w:p>
+      <w:pPr>
+        <w:pStyle w:val="Heading3"/>
+      </w:pPr>
+      <w:r>
+        <w:t>Propensity Score Matching (PSM)</w:t>
+      </w:r>
+    </w:p>
+    <w:p>
+      <w:r>
+        <w:t>The fundamental worry with a voluntary program like this one is selection bias: students who choose to show up may be different in important ways from those who don't. Propensity score matching (PSM) is the tool we'll use to deal with that. In short, a propensity score captures the likelihood that a given student would participate in the program, based on a set of observed baseline characteristics. By matching each participant to a non-participant with a similar propensity score, we create two groups that l</w:t>
+      </w:r>
+      <w:r>
+        <w:t>ook much more alike on the variables we can measure, which makes any comparison between them far more credible.</w:t>
+      </w:r>
+    </w:p>
+    <w:p>
+      <w:r>
+        <w:t>The covariates going into the propensity score model will include:</w:t>
       </w:r>
     </w:p>
     <w:p>
@@ -1281,7 +1024,7 @@
         <w:pStyle w:val="ListBullet"/>
       </w:pPr>
       <w:r>
-        <w:t>Should the after-school program be continued, expanded, or discontinued?</w:t>
+        <w:t>Baseline GPA (prior year)</w:t>
       </w:r>
     </w:p>
     <w:p>
@@ -1289,7 +1032,7 @@
         <w:pStyle w:val="ListBullet"/>
       </w:pPr>
       <w:r>
-        <w:t>Is the program producing a statistically significant impact on Star Reading scores, Star Math scores, and school-day attendance rates compared to the matched control group?</w:t>
+        <w:t>Baseline standardized test scores (prior year MAP scores)</w:t>
       </w:r>
     </w:p>
     <w:p>
@@ -1297,7 +1040,7 @@
         <w:pStyle w:val="ListBullet"/>
       </w:pPr>
       <w:r>
-        <w:t>Which program components are most strongly associated with positive outcomes?</w:t>
+        <w:t>Prior-year attendance rate</w:t>
       </w:r>
     </w:p>
     <w:p>
@@ -1305,7 +1048,7 @@
         <w:pStyle w:val="ListBullet"/>
       </w:pPr>
       <w:r>
-        <w:t>Should additional resources be allocated to scale the program to more schools?</w:t>
+        <w:t>Number of prior-year disciplinary referrals</w:t>
       </w:r>
     </w:p>
     <w:p>
@@ -1313,231 +1056,63 @@
         <w:pStyle w:val="ListBullet"/>
       </w:pPr>
       <w:r>
-        <w:t>What modifications are needed for the next program cycle?</w:t>
-      </w:r>
-    </w:p>
-    <w:p>
-      <w:pPr>
-        <w:pStyle w:val="Heading2"/>
-      </w:pPr>
-      <w:r>
-        <w:t>Evaluation Questions</w:t>
-      </w:r>
-    </w:p>
-    <w:p>
-      <w:r>
-        <w:t>1. To what extent did the after-school program improve participating students’ academic achievement, as measured by Star Reading and Star Math assessments?</w:t>
+        <w:t>Free/reduced lunch eligibility (as a proxy for socioeconomic status)</w:t>
       </w:r>
     </w:p>
     <w:p>
       <w:pPr>
         <w:pStyle w:val="ListBullet"/>
-        <w:numPr>
-          <w:ilvl w:val="0"/>
-          <w:numId w:val="1"/>
-        </w:numPr>
-      </w:pPr>
-      <w:r>
-        <w:t>Did participants show greater gains in GPA compared to matched non-participants in the control group?</w:t>
+      </w:pPr>
+      <w:r>
+        <w:t>Grade level</w:t>
       </w:r>
     </w:p>
     <w:p>
       <w:pPr>
         <w:pStyle w:val="ListBullet"/>
-        <w:numPr>
-          <w:ilvl w:val="0"/>
-          <w:numId w:val="1"/>
-        </w:numPr>
-      </w:pPr>
-      <w:r>
-        <w:t xml:space="preserve">Did participants show greater gains </w:t>
-      </w:r>
-      <w:proofErr w:type="gramStart"/>
-      <w:r>
-        <w:t>on</w:t>
-      </w:r>
-      <w:proofErr w:type="gramEnd"/>
-      <w:r>
-        <w:t xml:space="preserve"> Star Reading and Star Math assessments (scaled scores and student growth percentiles) and </w:t>
-      </w:r>
-      <w:proofErr w:type="gramStart"/>
-      <w:r>
-        <w:t>on</w:t>
-      </w:r>
-      <w:proofErr w:type="gramEnd"/>
-      <w:r>
-        <w:t xml:space="preserve"> state standardized assessments (e.g., MAP scores) compared to matched non-participants?</w:t>
+      </w:pPr>
+      <w:r>
+        <w:t>Gender</w:t>
       </w:r>
     </w:p>
     <w:p>
       <w:pPr>
         <w:pStyle w:val="ListBullet"/>
-        <w:numPr>
-          <w:ilvl w:val="0"/>
-          <w:numId w:val="1"/>
-        </w:numPr>
-      </w:pPr>
-      <w:r>
-        <w:t>Is there a dose-response relationship between hours of program participation and gains on Star Reading scores, Star Math scores, and school-day attendance rates?</w:t>
-      </w:r>
-    </w:p>
-    <w:p>
-      <w:r>
-        <w:lastRenderedPageBreak/>
-        <w:t>2. To what extent did the program improve school-day attendance and reduce chronic absenteeism among participants compared to the matched control group?</w:t>
+      </w:pPr>
+      <w:r>
+        <w:t>Race/ethnicity</w:t>
       </w:r>
     </w:p>
     <w:p>
       <w:pPr>
         <w:pStyle w:val="ListBullet"/>
-        <w:numPr>
-          <w:ilvl w:val="0"/>
-          <w:numId w:val="1"/>
-        </w:numPr>
-      </w:pPr>
-      <w:r>
-        <w:t>Did participants have higher school-day attendance rates (as measured by daily SIS attendance records) than matched non-participants in the control group?</w:t>
+      </w:pPr>
+      <w:r>
+        <w:t>English Learner (EL) status</w:t>
       </w:r>
     </w:p>
     <w:p>
       <w:pPr>
         <w:pStyle w:val="ListBullet"/>
-        <w:numPr>
-          <w:ilvl w:val="0"/>
-          <w:numId w:val="1"/>
-        </w:numPr>
-      </w:pPr>
-      <w:r>
-        <w:t>Did the program reduce the rate of chronic absenteeism (missing 10% or more of school days) among participants compared to the matched control group?</w:t>
-      </w:r>
-    </w:p>
-    <w:p>
-      <w:r>
-        <w:rPr>
-          <w:b/>
-        </w:rPr>
-        <w:t>3. To what extent did the program improve student behavior and school engagement?</w:t>
+      </w:pPr>
+      <w:r>
+        <w:t>Special education (IEP) status</w:t>
       </w:r>
     </w:p>
     <w:p>
       <w:pPr>
         <w:pStyle w:val="ListBullet"/>
-        <w:numPr>
-          <w:ilvl w:val="0"/>
-          <w:numId w:val="1"/>
-        </w:numPr>
-      </w:pPr>
-      <w:r>
-        <w:t>Did participants have fewer disciplinary referrals than matched non-participants?</w:t>
-      </w:r>
-    </w:p>
-    <w:p>
-      <w:pPr>
-        <w:pStyle w:val="ListBullet"/>
-        <w:numPr>
-          <w:ilvl w:val="0"/>
-          <w:numId w:val="1"/>
-        </w:numPr>
-      </w:pPr>
-      <w:r>
-        <w:t>Did participants report higher levels of school connectedness and engagement?</w:t>
-      </w:r>
-    </w:p>
-    <w:p>
-      <w:r>
-        <w:rPr>
-          <w:b/>
-        </w:rPr>
-        <w:t>4. What are the experiences and perceptions of students, families, and staff regarding the program’s value?</w:t>
-      </w:r>
-    </w:p>
-    <w:p>
-      <w:pPr>
-        <w:pStyle w:val="ListBullet"/>
-        <w:numPr>
-          <w:ilvl w:val="0"/>
-          <w:numId w:val="1"/>
-        </w:numPr>
-      </w:pPr>
-      <w:r>
-        <w:t>What do students identify as the most valuable aspects of the program?</w:t>
-      </w:r>
-    </w:p>
-    <w:p>
-      <w:pPr>
-        <w:pStyle w:val="ListBullet"/>
-        <w:numPr>
-          <w:ilvl w:val="0"/>
-          <w:numId w:val="1"/>
-        </w:numPr>
-      </w:pPr>
-      <w:r>
-        <w:t>How do parents perceive the program’s impact on their child?</w:t>
-      </w:r>
-    </w:p>
-    <w:p>
-      <w:pPr>
-        <w:pStyle w:val="ListBullet"/>
-        <w:numPr>
-          <w:ilvl w:val="0"/>
-          <w:numId w:val="1"/>
-        </w:numPr>
-      </w:pPr>
-      <w:r>
-        <w:t>What program features do staff believe contributed most to student success?</w:t>
-      </w:r>
-    </w:p>
-    <w:p>
-      <w:r>
-        <w:rPr>
-          <w:b/>
-        </w:rPr>
-        <w:t>5. To what extent was the program implemented with fidelity, and how did implementation quality relate to outcomes?</w:t>
-      </w:r>
-    </w:p>
-    <w:p>
-      <w:pPr>
-        <w:pStyle w:val="ListBullet"/>
-        <w:numPr>
-          <w:ilvl w:val="0"/>
-          <w:numId w:val="1"/>
-        </w:numPr>
-      </w:pPr>
-      <w:r>
-        <w:t>Did sites with higher fidelity scores produce better student outcomes?</w:t>
-      </w:r>
-    </w:p>
-    <w:p>
-      <w:pPr>
-        <w:pStyle w:val="ListBullet"/>
-        <w:numPr>
-          <w:ilvl w:val="0"/>
-          <w:numId w:val="1"/>
-        </w:numPr>
-      </w:pPr>
-      <w:r>
-        <w:t>What implementation factors were most strongly associated with program success?</w:t>
-      </w:r>
-    </w:p>
-    <w:p>
-      <w:pPr>
-        <w:pStyle w:val="Heading2"/>
-      </w:pPr>
-      <w:r>
-        <w:t>Research Design: Quasi-Experimental Approach</w:t>
-      </w:r>
-    </w:p>
-    <w:p>
-      <w:r>
-        <w:t xml:space="preserve">Because random assignment of students to treatment (program participation) and control (non-participation) conditions is not feasible, this evaluation will employ a quasi-experimental nonequivalent comparison group design with propensity score matching (PSM) to construct a matched control group. The </w:t>
-      </w:r>
-      <w:proofErr w:type="gramStart"/>
-      <w:r>
-        <w:t>primary outcome</w:t>
-      </w:r>
-      <w:proofErr w:type="gramEnd"/>
-      <w:r>
-        <w:t xml:space="preserve"> measures for the treatment-control comparison will be (a) Star Reading scaled scores and student growth percentiles (SGPs), (b) Star Math scaled scores and SGPs, and (c) school-day attendance rates and chronic absenteeism indicators. By matching each program participant to one or more non-participating students with similar baseline characteristics, the design creates a credible counterfactual: what would have happened to program participants had they not enrolled in the after-school program. This is the most rigorous design available when randomization is not possible and meets the What Works Clearinghouse (WWC) standards for quasi-experimental designs with reservations, provided that baseline equivalence between groups is established.</w:t>
+      </w:pPr>
+      <w:r>
+        <w:t>School building</w:t>
+      </w:r>
+    </w:p>
+    <w:p>
+      <w:r>
+        <w:t>Once the matching is done, the research team will run balance diagnostics to make sure the two groups really are comparable on all the observed covariates. The benchmark here is a standardized mean difference below 0.25 on each covariate, which is consistent with WWC guidelines. If one-to-one nearest-neighbor matching doesn't get us there, we'll explore alternatives like caliper matching, stratification on propensity scores, or inverse probability of treatment weighting (IPTW) until we find an approach that</w:t>
+      </w:r>
+      <w:r>
+        <w:t xml:space="preserve"> produces adequate balance.</w:t>
       </w:r>
     </w:p>
     <w:p>
@@ -1545,136 +1120,12 @@
         <w:pStyle w:val="Heading3"/>
       </w:pPr>
       <w:r>
-        <w:lastRenderedPageBreak/>
-        <w:t>Propensity Score Matching (PSM)</w:t>
-      </w:r>
-    </w:p>
-    <w:p>
-      <w:r>
-        <w:t>To address selection bias</w:t>
-      </w:r>
-      <w:r>
-        <w:t xml:space="preserve">, </w:t>
-      </w:r>
-      <w:r>
-        <w:t>the possibility that students who choose to participate differ systematically from those who do not</w:t>
-      </w:r>
-      <w:r>
-        <w:t xml:space="preserve">, </w:t>
-      </w:r>
-      <w:r>
-        <w:t>the evaluation will use propensity score matching (PSM) to create a matched control group of non-participating students. Propensity scores represent the probability that a given student would participate in the program based on observed baseline characteristics. Each program participant (treatment group) will be matched to one or more non-participants (control group) with a similar propensity score, producing two groups that are statistically comparable on all observed baseline variables. The matched control group will then be compared to the treatment group on the three primary outcome domains: Star Reading performance, Star Math performance, and school-day attendance.</w:t>
-      </w:r>
-    </w:p>
-    <w:p>
-      <w:r>
-        <w:t>Covariates used to estimate propensity scores will include:</w:t>
-      </w:r>
-    </w:p>
-    <w:p>
-      <w:pPr>
-        <w:pStyle w:val="ListBullet"/>
-      </w:pPr>
-      <w:r>
-        <w:t>Baseline GPA (prior year)</w:t>
-      </w:r>
-    </w:p>
-    <w:p>
-      <w:pPr>
-        <w:pStyle w:val="ListBullet"/>
-      </w:pPr>
-      <w:r>
-        <w:t>Baseline standardized test scores (prior year MAP scores and/or Star Reading and Star Math scaled scores)</w:t>
-      </w:r>
-    </w:p>
-    <w:p>
-      <w:pPr>
-        <w:pStyle w:val="ListBullet"/>
-      </w:pPr>
-      <w:r>
-        <w:t>Prior-year attendance rate</w:t>
-      </w:r>
-    </w:p>
-    <w:p>
-      <w:pPr>
-        <w:pStyle w:val="ListBullet"/>
-      </w:pPr>
-      <w:r>
-        <w:t>Number of prior-year disciplinary referrals</w:t>
-      </w:r>
-    </w:p>
-    <w:p>
-      <w:pPr>
-        <w:pStyle w:val="ListBullet"/>
-      </w:pPr>
-      <w:r>
-        <w:t>Free/reduced lunch eligibility (as a proxy for socioeconomic status)</w:t>
-      </w:r>
-    </w:p>
-    <w:p>
-      <w:pPr>
-        <w:pStyle w:val="ListBullet"/>
-      </w:pPr>
-      <w:r>
-        <w:t>Grade level</w:t>
-      </w:r>
-    </w:p>
-    <w:p>
-      <w:pPr>
-        <w:pStyle w:val="ListBullet"/>
-      </w:pPr>
-      <w:r>
-        <w:t>Gender</w:t>
-      </w:r>
-    </w:p>
-    <w:p>
-      <w:pPr>
-        <w:pStyle w:val="ListBullet"/>
-      </w:pPr>
-      <w:r>
-        <w:t>Race/ethnicity</w:t>
-      </w:r>
-    </w:p>
-    <w:p>
-      <w:pPr>
-        <w:pStyle w:val="ListBullet"/>
-      </w:pPr>
-      <w:r>
-        <w:t>English Learner (EL) status</w:t>
-      </w:r>
-    </w:p>
-    <w:p>
-      <w:pPr>
-        <w:pStyle w:val="ListBullet"/>
-      </w:pPr>
-      <w:r>
-        <w:t>Special education (IEP) status</w:t>
-      </w:r>
-    </w:p>
-    <w:p>
-      <w:pPr>
-        <w:pStyle w:val="ListBullet"/>
-      </w:pPr>
-      <w:r>
-        <w:t>School building</w:t>
-      </w:r>
-    </w:p>
-    <w:p>
-      <w:r>
-        <w:t>After matching, balance diagnostics will be conducted to verify that the treatment and comparison groups are comparable on all observed covariates. Standardized mean differences of less than 0.25 on each covariate will be the threshold for acceptable balance, consistent with WWC guidelines. If balance is not achieved through one-to-one nearest-neighbor matching, alternative approaches such as caliper matching, stratification on propensity scores, or inverse probability of treatment weighting (IPTW) will be considered.</w:t>
-      </w:r>
-    </w:p>
-    <w:p>
-      <w:pPr>
-        <w:pStyle w:val="Heading3"/>
-      </w:pPr>
-      <w:r>
         <w:t>Supplementary Design Elements</w:t>
       </w:r>
     </w:p>
     <w:p>
       <w:r>
-        <w:t>To further strengthen causal inference, the evaluation will incorporate the following supplementary design elements:</w:t>
+        <w:t>PSM alone is good, but layering on a few additional design elements makes the causal argument considerably stronger:</w:t>
       </w:r>
     </w:p>
     <w:p>
@@ -1688,11 +1139,7 @@
         <w:t xml:space="preserve">Pretest-Posttest Design: </w:t>
       </w:r>
       <w:r>
-        <w:t xml:space="preserve">Baseline (pretest) measures of all academic and behavioral outcomes will be collected before the program begins. Comparing pre-to-post change </w:t>
-      </w:r>
-      <w:r>
-        <w:lastRenderedPageBreak/>
-        <w:t>between treatment and matched comparison groups strengthens the ability to attribute observed differences to the program rather than preexisting differences.</w:t>
+        <w:t>We'll collect baseline measures of every academic and behavioral outcome before the program starts. That way, instead of just comparing groups at the end of the year, we can compare how much each group changed, and that goes a long way toward ruling out preexisting differences as an explanation.</w:t>
       </w:r>
     </w:p>
     <w:p>
@@ -1706,19 +1153,7 @@
         <w:t xml:space="preserve">Dose-Response Analysis: </w:t>
       </w:r>
       <w:r>
-        <w:t>Within the treatment group, the relationship between the amount of program participation (total hours attended) and outcomes will be examined. A dose-response relationship</w:t>
-      </w:r>
-      <w:r>
-        <w:t xml:space="preserve">, </w:t>
-      </w:r>
-      <w:r>
-        <w:t>where more participation is associated with better outcomes</w:t>
-      </w:r>
-      <w:r>
-        <w:t xml:space="preserve">, </w:t>
-      </w:r>
-      <w:r>
-        <w:t>provides additional evidence supporting a causal interpretation.</w:t>
+        <w:t>Within the treatment group, we'll look at whether students who participated more (in terms of total hours) had better outcomes than those who participated less. If more participation tracks with better results, that's one more piece of evidence pointing toward a real program effect.</w:t>
       </w:r>
     </w:p>
     <w:p>
@@ -1732,7 +1167,7 @@
         <w:t xml:space="preserve">Difference-in-Differences (DiD): </w:t>
       </w:r>
       <w:r>
-        <w:t>As an additional analytic strategy, a difference-in-differences approach will compare the change in outcomes from pre to post between treatment and comparison groups. This approach controls for any time-invariant unobserved differences between groups.</w:t>
+        <w:t>This is another analytic layer. A DiD approach compares the pre-to-post change in outcomes for the treatment group against the same change for the comparison group. It's particularly useful because it accounts for any stable, unmeasured differences between the two groups that don't change over time.</w:t>
       </w:r>
     </w:p>
     <w:p>
@@ -1746,7 +1181,7 @@
         <w:t xml:space="preserve">Sensitivity Analysis: </w:t>
       </w:r>
       <w:r>
-        <w:t>Rosenbaum bounds or similar sensitivity analyses will be conducted to assess how robust the findings are to potential unmeasured confounders. This provides transparency about the limits of causal inference in the absence of random assignment.</w:t>
+        <w:t>Rosenbaum bounds or a similar technique will help us gauge how sensitive our findings are to potential unmeasured confounders, things like motivation or family support that we can't directly observe. This won't eliminate the limitation, but it makes us transparent about how much hidden bias would have to exist to overturn the results.</w:t>
       </w:r>
     </w:p>
     <w:p>
@@ -1759,7 +1194,7 @@
     </w:p>
     <w:p>
       <w:r>
-        <w:t>A comprehensive set of quantitative and qualitative data will be collected to answer the summative evaluation questions. The following table summarizes the recommended data types, sources, timing, and associated evaluation questions.</w:t>
+        <w:t>Answering the summative questions requires pulling together a broad set of data, both numbers and narratives. The table below lays out what we plan to collect, where it comes from, when it gets collected, and which evaluation question each data source speaks to.</w:t>
       </w:r>
     </w:p>
     <w:tbl>
@@ -1773,8 +1208,8 @@
         <w:gridCol w:w="1736"/>
         <w:gridCol w:w="1803"/>
         <w:gridCol w:w="1976"/>
-        <w:gridCol w:w="1655"/>
-        <w:gridCol w:w="1686"/>
+        <w:gridCol w:w="1511"/>
+        <w:gridCol w:w="1604"/>
       </w:tblGrid>
       <w:tr>
         <w:trPr>
@@ -1962,7 +1397,7 @@
         </w:trPr>
         <w:tc>
           <w:tcPr>
-            <w:tcW w:w="1736" w:type="dxa"/>
+            <w:tcW w:w="1728" w:type="dxa"/>
           </w:tcPr>
           <w:p>
             <w:r>
@@ -1972,37 +1407,37 @@
         </w:tc>
         <w:tc>
           <w:tcPr>
-            <w:tcW w:w="1803" w:type="dxa"/>
-          </w:tcPr>
-          <w:p>
-            <w:r>
-              <w:t>Star Reading (scaled scores, SGP, percentile ranks)</w:t>
-            </w:r>
-          </w:p>
-        </w:tc>
-        <w:tc>
-          <w:tcPr>
-            <w:tcW w:w="1976" w:type="dxa"/>
-          </w:tcPr>
-          <w:p>
-            <w:r>
-              <w:t>Learning platform</w:t>
-            </w:r>
-          </w:p>
-        </w:tc>
-        <w:tc>
-          <w:tcPr>
-            <w:tcW w:w="1655" w:type="dxa"/>
-          </w:tcPr>
-          <w:p>
-            <w:r>
-              <w:t>Fall, Winter, Spring (3x/year)</w:t>
-            </w:r>
-          </w:p>
-        </w:tc>
-        <w:tc>
-          <w:tcPr>
-            <w:tcW w:w="1686" w:type="dxa"/>
+            <w:tcW w:w="1728" w:type="dxa"/>
+          </w:tcPr>
+          <w:p>
+            <w:r>
+              <w:t>Course grades (core subjects)</w:t>
+            </w:r>
+          </w:p>
+        </w:tc>
+        <w:tc>
+          <w:tcPr>
+            <w:tcW w:w="1728" w:type="dxa"/>
+          </w:tcPr>
+          <w:p>
+            <w:r>
+              <w:t>District SIS</w:t>
+            </w:r>
+          </w:p>
+        </w:tc>
+        <w:tc>
+          <w:tcPr>
+            <w:tcW w:w="1728" w:type="dxa"/>
+          </w:tcPr>
+          <w:p>
+            <w:r>
+              <w:t>Quarterly</w:t>
+            </w:r>
+          </w:p>
+        </w:tc>
+        <w:tc>
+          <w:tcPr>
+            <w:tcW w:w="1728" w:type="dxa"/>
           </w:tcPr>
           <w:p>
             <w:r>
@@ -2017,51 +1452,51 @@
         </w:trPr>
         <w:tc>
           <w:tcPr>
-            <w:tcW w:w="1736" w:type="dxa"/>
-          </w:tcPr>
-          <w:p>
-            <w:r>
-              <w:t>Academic Achievement</w:t>
-            </w:r>
-          </w:p>
-        </w:tc>
-        <w:tc>
-          <w:tcPr>
-            <w:tcW w:w="1803" w:type="dxa"/>
-          </w:tcPr>
-          <w:p>
-            <w:r>
-              <w:t>Star Math (scaled scores, SGP, percentile ranks)</w:t>
-            </w:r>
-          </w:p>
-        </w:tc>
-        <w:tc>
-          <w:tcPr>
-            <w:tcW w:w="1976" w:type="dxa"/>
-          </w:tcPr>
-          <w:p>
-            <w:r>
-              <w:t>Learning platform</w:t>
-            </w:r>
-          </w:p>
-        </w:tc>
-        <w:tc>
-          <w:tcPr>
-            <w:tcW w:w="1655" w:type="dxa"/>
-          </w:tcPr>
-          <w:p>
-            <w:r>
-              <w:t>Fall, Winter, Spring (3x/year)</w:t>
-            </w:r>
-          </w:p>
-        </w:tc>
-        <w:tc>
-          <w:tcPr>
-            <w:tcW w:w="1686" w:type="dxa"/>
-          </w:tcPr>
-          <w:p>
-            <w:r>
-              <w:t>1</w:t>
+            <w:tcW w:w="1728" w:type="dxa"/>
+          </w:tcPr>
+          <w:p>
+            <w:r>
+              <w:t>Attendance</w:t>
+            </w:r>
+          </w:p>
+        </w:tc>
+        <w:tc>
+          <w:tcPr>
+            <w:tcW w:w="1728" w:type="dxa"/>
+          </w:tcPr>
+          <w:p>
+            <w:r>
+              <w:t>School-day attendance rate</w:t>
+            </w:r>
+          </w:p>
+        </w:tc>
+        <w:tc>
+          <w:tcPr>
+            <w:tcW w:w="1728" w:type="dxa"/>
+          </w:tcPr>
+          <w:p>
+            <w:r>
+              <w:t>District SIS</w:t>
+            </w:r>
+          </w:p>
+        </w:tc>
+        <w:tc>
+          <w:tcPr>
+            <w:tcW w:w="1728" w:type="dxa"/>
+          </w:tcPr>
+          <w:p>
+            <w:r>
+              <w:t>Pre &amp; Post (daily)</w:t>
+            </w:r>
+          </w:p>
+        </w:tc>
+        <w:tc>
+          <w:tcPr>
+            <w:tcW w:w="1728" w:type="dxa"/>
+          </w:tcPr>
+          <w:p>
+            <w:r>
+              <w:t>2</w:t>
             </w:r>
           </w:p>
         </w:tc>
@@ -2076,7 +1511,7 @@
           </w:tcPr>
           <w:p>
             <w:r>
-              <w:t>Academic Achievement</w:t>
+              <w:t>Attendance</w:t>
             </w:r>
           </w:p>
         </w:tc>
@@ -2086,7 +1521,7 @@
           </w:tcPr>
           <w:p>
             <w:r>
-              <w:t>Course grades (core subjects)</w:t>
+              <w:t>Chronic absenteeism indicator</w:t>
             </w:r>
           </w:p>
         </w:tc>
@@ -2106,7 +1541,7 @@
           </w:tcPr>
           <w:p>
             <w:r>
-              <w:t>Quarterly</w:t>
+              <w:t>Pre &amp; Post</w:t>
             </w:r>
           </w:p>
         </w:tc>
@@ -2116,7 +1551,7 @@
           </w:tcPr>
           <w:p>
             <w:r>
-              <w:t>1</w:t>
+              <w:t>2</w:t>
             </w:r>
           </w:p>
         </w:tc>
@@ -2131,7 +1566,7 @@
           </w:tcPr>
           <w:p>
             <w:r>
-              <w:t>Attendance</w:t>
+              <w:t>Behavior</w:t>
             </w:r>
           </w:p>
         </w:tc>
@@ -2141,7 +1576,7 @@
           </w:tcPr>
           <w:p>
             <w:r>
-              <w:t>School-day attendance rate</w:t>
+              <w:t>Disciplinary referrals / suspensions</w:t>
             </w:r>
           </w:p>
         </w:tc>
@@ -2161,7 +1596,7 @@
           </w:tcPr>
           <w:p>
             <w:r>
-              <w:t>Pre &amp; Post (daily)</w:t>
+              <w:t>Pre &amp; Post</w:t>
             </w:r>
           </w:p>
         </w:tc>
@@ -2171,7 +1606,7 @@
           </w:tcPr>
           <w:p>
             <w:r>
-              <w:t>2</w:t>
+              <w:t>3</w:t>
             </w:r>
           </w:p>
         </w:tc>
@@ -2186,7 +1621,7 @@
           </w:tcPr>
           <w:p>
             <w:r>
-              <w:t>Attendance</w:t>
+              <w:t>Engagement</w:t>
             </w:r>
           </w:p>
         </w:tc>
@@ -2196,7 +1631,7 @@
           </w:tcPr>
           <w:p>
             <w:r>
-              <w:t>Chronic absenteeism indicator</w:t>
+              <w:t>Student engagement survey</w:t>
             </w:r>
           </w:p>
         </w:tc>
@@ -2206,7 +1641,7 @@
           </w:tcPr>
           <w:p>
             <w:r>
-              <w:t>District SIS</w:t>
+              <w:t>Students</w:t>
             </w:r>
           </w:p>
         </w:tc>
@@ -2226,7 +1661,7 @@
           </w:tcPr>
           <w:p>
             <w:r>
-              <w:t>2</w:t>
+              <w:t>3, 4</w:t>
             </w:r>
           </w:p>
         </w:tc>
@@ -2241,7 +1676,7 @@
           </w:tcPr>
           <w:p>
             <w:r>
-              <w:t>Behavior</w:t>
+              <w:t>Program Participation</w:t>
             </w:r>
           </w:p>
         </w:tc>
@@ -2251,11 +1686,7 @@
           </w:tcPr>
           <w:p>
             <w:r>
-              <w:t xml:space="preserve">Disciplinary </w:t>
-            </w:r>
-            <w:r>
-              <w:lastRenderedPageBreak/>
-              <w:t>referrals / suspensions</w:t>
+              <w:t>Daily attendance logs (dosage)</w:t>
             </w:r>
           </w:p>
         </w:tc>
@@ -2265,8 +1696,7 @@
           </w:tcPr>
           <w:p>
             <w:r>
-              <w:lastRenderedPageBreak/>
-              <w:t>District SIS</w:t>
+              <w:t>Program staff</w:t>
             </w:r>
           </w:p>
         </w:tc>
@@ -2276,7 +1706,7 @@
           </w:tcPr>
           <w:p>
             <w:r>
-              <w:t>Pre &amp; Post</w:t>
+              <w:t>Daily</w:t>
             </w:r>
           </w:p>
         </w:tc>
@@ -2286,7 +1716,7 @@
           </w:tcPr>
           <w:p>
             <w:r>
-              <w:t>3</w:t>
+              <w:t>1, 2, 3, 5</w:t>
             </w:r>
           </w:p>
         </w:tc>
@@ -2301,7 +1731,7 @@
           </w:tcPr>
           <w:p>
             <w:r>
-              <w:t>Engagement</w:t>
+              <w:t>Perceptions</w:t>
             </w:r>
           </w:p>
         </w:tc>
@@ -2311,7 +1741,7 @@
           </w:tcPr>
           <w:p>
             <w:r>
-              <w:t>Student engagement survey</w:t>
+              <w:t>Student experience interviews/focus groups</w:t>
             </w:r>
           </w:p>
         </w:tc>
@@ -2321,7 +1751,7 @@
           </w:tcPr>
           <w:p>
             <w:r>
-              <w:t>Students</w:t>
+              <w:t>Students (sample)</w:t>
             </w:r>
           </w:p>
         </w:tc>
@@ -2331,7 +1761,7 @@
           </w:tcPr>
           <w:p>
             <w:r>
-              <w:t>Pre &amp; Post</w:t>
+              <w:t>End of year</w:t>
             </w:r>
           </w:p>
         </w:tc>
@@ -2341,7 +1771,7 @@
           </w:tcPr>
           <w:p>
             <w:r>
-              <w:t>3, 4</w:t>
+              <w:t>4</w:t>
             </w:r>
           </w:p>
         </w:tc>
@@ -2356,7 +1786,7 @@
           </w:tcPr>
           <w:p>
             <w:r>
-              <w:t>Program Participation</w:t>
+              <w:t>Perceptions</w:t>
             </w:r>
           </w:p>
         </w:tc>
@@ -2366,7 +1796,7 @@
           </w:tcPr>
           <w:p>
             <w:r>
-              <w:t>Daily attendance logs (dosage)</w:t>
+              <w:t>Parent satisfaction survey</w:t>
             </w:r>
           </w:p>
         </w:tc>
@@ -2376,7 +1806,7 @@
           </w:tcPr>
           <w:p>
             <w:r>
-              <w:t>Program staff</w:t>
+              <w:t>Parents/Guardians</w:t>
             </w:r>
           </w:p>
         </w:tc>
@@ -2386,7 +1816,7 @@
           </w:tcPr>
           <w:p>
             <w:r>
-              <w:t>Daily</w:t>
+              <w:t>End of year</w:t>
             </w:r>
           </w:p>
         </w:tc>
@@ -2396,7 +1826,7 @@
           </w:tcPr>
           <w:p>
             <w:r>
-              <w:t>1, 2, 3, 5</w:t>
+              <w:t>4</w:t>
             </w:r>
           </w:p>
         </w:tc>
@@ -2421,7 +1851,7 @@
           </w:tcPr>
           <w:p>
             <w:r>
-              <w:t>Student experience interviews/focus groups</w:t>
+              <w:t>Staff interviews</w:t>
             </w:r>
           </w:p>
         </w:tc>
@@ -2431,7 +1861,7 @@
           </w:tcPr>
           <w:p>
             <w:r>
-              <w:t>Students (sample)</w:t>
+              <w:t>Program staff</w:t>
             </w:r>
           </w:p>
         </w:tc>
@@ -2451,7 +1881,7 @@
           </w:tcPr>
           <w:p>
             <w:r>
-              <w:t>4</w:t>
+              <w:t>4, 5</w:t>
             </w:r>
           </w:p>
         </w:tc>
@@ -2466,116 +1896,6 @@
           </w:tcPr>
           <w:p>
             <w:r>
-              <w:t>Perceptions</w:t>
-            </w:r>
-          </w:p>
-        </w:tc>
-        <w:tc>
-          <w:tcPr>
-            <w:tcW w:w="1728" w:type="dxa"/>
-          </w:tcPr>
-          <w:p>
-            <w:r>
-              <w:t>Parent satisfaction survey</w:t>
-            </w:r>
-          </w:p>
-        </w:tc>
-        <w:tc>
-          <w:tcPr>
-            <w:tcW w:w="1728" w:type="dxa"/>
-          </w:tcPr>
-          <w:p>
-            <w:r>
-              <w:t>Parents/Guardians</w:t>
-            </w:r>
-          </w:p>
-        </w:tc>
-        <w:tc>
-          <w:tcPr>
-            <w:tcW w:w="1728" w:type="dxa"/>
-          </w:tcPr>
-          <w:p>
-            <w:r>
-              <w:t>End of year</w:t>
-            </w:r>
-          </w:p>
-        </w:tc>
-        <w:tc>
-          <w:tcPr>
-            <w:tcW w:w="1728" w:type="dxa"/>
-          </w:tcPr>
-          <w:p>
-            <w:r>
-              <w:t>4</w:t>
-            </w:r>
-          </w:p>
-        </w:tc>
-      </w:tr>
-      <w:tr>
-        <w:trPr>
-          <w:jc w:val="center"/>
-        </w:trPr>
-        <w:tc>
-          <w:tcPr>
-            <w:tcW w:w="1728" w:type="dxa"/>
-          </w:tcPr>
-          <w:p>
-            <w:r>
-              <w:t>Perceptions</w:t>
-            </w:r>
-          </w:p>
-        </w:tc>
-        <w:tc>
-          <w:tcPr>
-            <w:tcW w:w="1728" w:type="dxa"/>
-          </w:tcPr>
-          <w:p>
-            <w:r>
-              <w:t>Staff interviews</w:t>
-            </w:r>
-          </w:p>
-        </w:tc>
-        <w:tc>
-          <w:tcPr>
-            <w:tcW w:w="1728" w:type="dxa"/>
-          </w:tcPr>
-          <w:p>
-            <w:r>
-              <w:t>Program staff</w:t>
-            </w:r>
-          </w:p>
-        </w:tc>
-        <w:tc>
-          <w:tcPr>
-            <w:tcW w:w="1728" w:type="dxa"/>
-          </w:tcPr>
-          <w:p>
-            <w:r>
-              <w:t>End of year</w:t>
-            </w:r>
-          </w:p>
-        </w:tc>
-        <w:tc>
-          <w:tcPr>
-            <w:tcW w:w="1728" w:type="dxa"/>
-          </w:tcPr>
-          <w:p>
-            <w:r>
-              <w:t>4, 5</w:t>
-            </w:r>
-          </w:p>
-        </w:tc>
-      </w:tr>
-      <w:tr>
-        <w:trPr>
-          <w:jc w:val="center"/>
-        </w:trPr>
-        <w:tc>
-          <w:tcPr>
-            <w:tcW w:w="1728" w:type="dxa"/>
-          </w:tcPr>
-          <w:p>
-            <w:r>
               <w:t>Implementation</w:t>
             </w:r>
           </w:p>
@@ -2633,45 +1953,17 @@
     </w:p>
     <w:p>
       <w:r>
-        <w:t>Administrative records from the district Student Information System (SIS) will provide the primary quantitative outcome data. These records include GPA, course grades, standardized test scores, daily attendance, and disciplinary records. These data are collected routinely by the district and require no additional burden on students or staff. Baseline (prior-year) values of these measures will serve as pretests, and current-year values will serve as posttests.</w:t>
-      </w:r>
-    </w:p>
-    <w:p>
-      <w:r>
-        <w:t>In addition to district administrative records, the evaluation will use Star Reading and Star Math assessments as key measures of student academic growth. Star Reading is a computer-adaptive assessment that measures reading comprehension and provides scaled scores, grade equivalents, percentile ranks, and student growth percentiles (SGP). Star Math is a parallel computer-adaptive assessment that measures mathematical achievement across number sense, operations, algebra, geometry, measurement, data analysis, and statistics. Both assessments are administered three times per year (fall, winter, spring screening windows) as part of the district's existing assessment calendar, providing multiple data points to track growth trajectories over the program year. Star assessments are nationally normed and produce reliable, valid scores suitable for program evaluation purposes. The availability of student growth percentiles (SGPs) is particularly valuable, as SGPs compare each student's growth to that of academic peers with similar starting scores, providing a fair measure of value-added growth that accounts for baseline differences between treatment and comparison groups.</w:t>
-      </w:r>
-    </w:p>
-    <w:p>
-      <w:r>
-        <w:lastRenderedPageBreak/>
-        <w:t>Attendance data will be drawn from the district Student Information System (SIS) and will include daily school-day attendance records, chronic absenteeism indicators (students missing 10% or more of enrolled school days), and after-school program attendance logs maintained by program staff. School-day attendance rates will serve as both a covariate for propensity score matching and a primary outcome variable, as research consistently links after-school program participation to improved school-day attendance. Program attendance (dosage) data will be used in dose-response analyses to examine whether higher levels of program participation are associated with greater improvements in school-day attendance and other outcomes. Attendance will be tracked at three levels: (a) daily school-day attendance from SIS records, (b) daily after-school program attendance from sign-in/sign-out logs, and (c) monthly and cumulative attendance rates computed for both treatment and comparison groups.</w:t>
-      </w:r>
-    </w:p>
-    <w:p>
-      <w:r>
-        <w:t>Star Reading and Star Math assessment data will be exported from the Learning platform (Star Record Book or via the Analytics portal). The research team will request de-identified student-level data files containing scaled scores, percentile ranks, student growth percentiles (SGPs), grade equivalents, and instructional reading/math levels for each screening window (fall, winter, spring). These exports will be merged with SIS records using unique student identifiers. The use of three assessment windows per year enables growth modeling that can detect program effects on academic trajectories, not just end-of-year status.</w:t>
-      </w:r>
-    </w:p>
-    <w:p>
-      <w:r>
-        <w:t>Program participation data</w:t>
-      </w:r>
-      <w:r>
-        <w:t xml:space="preserve">, </w:t>
-      </w:r>
-      <w:r>
-        <w:t>including daily sign-in/sign-out records, activities attended, and total hours of participation</w:t>
-      </w:r>
-      <w:r>
-        <w:t xml:space="preserve">, </w:t>
-      </w:r>
-      <w:r>
-        <w:t>will be collected by program staff using a standardized attendance tracking system. This dosage data is critical for the dose-response analysis.</w:t>
-      </w:r>
-    </w:p>
-    <w:p>
-      <w:r>
-        <w:t>A validated student engagement survey (e.g., the Student Engagement Instrument or a district-adapted version) will be administered to both program participants and comparison students at the beginning and end of the school year to measure changes in school connectedness, cognitive engagement, and peer/teacher relationships.</w:t>
+        <w:t>The backbone of the quantitative data is the district's own Student Information System (SIS). GPA, course grades, standardized test scores, daily attendance, and disciplinary records are all already being collected as part of normal district operations, so there's no extra burden on students or staff. Prior-year values for each of these measures serve as our pretests; current-year values become the posttests.</w:t>
+      </w:r>
+    </w:p>
+    <w:p>
+      <w:r>
+        <w:t>Program staff will track participation data day by day using a standardized sign-in and sign-out system. This includes which activities each student attends and how many total hours they accumulate over the year. Getting this dosage data right is essential for the dose-response analysis described earlier.</w:t>
+      </w:r>
+    </w:p>
+    <w:p>
+      <w:r>
+        <w:t>Both program participants and comparison students will take a validated student engagement survey (something like the Student Engagement Instrument, or a version the district adapts for its own context) at the start and end of the school year. The survey measures school connectedness, cognitive engagement, and the quality of students' relationships with peers and teachers.</w:t>
       </w:r>
     </w:p>
     <w:p>
@@ -2684,31 +1976,10 @@
     </w:p>
     <w:p>
       <w:r>
-        <w:t>Semi-structured interviews and focus groups will be conducted with a purposive sample of students, parents, and program staff at the end of the program year. Student focus groups (4</w:t>
-      </w:r>
-      <w:r>
-        <w:t>-</w:t>
-      </w:r>
-      <w:r>
-        <w:t>6 groups of 6</w:t>
-      </w:r>
-      <w:r>
-        <w:t>-</w:t>
-      </w:r>
-      <w:r>
-        <w:t>8 students each, stratified by grade level and school site) will explore students’ experiences, perceived benefits, and suggestions for improvement. Individual interviews with 8</w:t>
-      </w:r>
-      <w:r>
-        <w:t>-</w:t>
-      </w:r>
-      <w:r>
-        <w:t>10 parents and 6</w:t>
-      </w:r>
-      <w:r>
-        <w:t>-</w:t>
-      </w:r>
-      <w:r>
-        <w:t>8 program staff members will provide additional depth. All interviews and focus groups will be audio-recorded and transcribed for analysis.</w:t>
+        <w:t>After the program year ends, the research team needs to hear directly from the people involved. That means semi-structured interviews and focus groups with a purposive sample of students, parents, and staff. On the student side, we are thinking four to six focus groups with six to eight kids each, sorted by grade level and school site. The idea is to create space for honest conversation about what the experience was actually like. We will also sit down individually with eight to ten parents and six to eight</w:t>
+      </w:r>
+      <w:r>
+        <w:t xml:space="preserve"> staff members. Every session will be audio-recorded and transcribed.</w:t>
       </w:r>
     </w:p>
     <w:p>
@@ -2716,7 +1987,6 @@
         <w:pStyle w:val="Heading2"/>
       </w:pPr>
       <w:r>
-        <w:lastRenderedPageBreak/>
         <w:t>Data Analysis Strategies</w:t>
       </w:r>
     </w:p>
@@ -2733,7 +2003,13 @@
         <w:pStyle w:val="ListBullet"/>
       </w:pPr>
       <w:r>
-        <w:t>Propensity Score Estimation: A logistic regression model will estimate propensity scores using the baseline covariates listed above (including prior-year Star Reading and Star Math scores). Matching will be performed using nearest-neighbor matching (1:1 or 1:k) with a caliper of 0.2 standard deviations of the logit of the propensity score.</w:t>
+        <w:rPr>
+          <w:b/>
+        </w:rPr>
+        <w:t xml:space="preserve">Propensity Score Estimation: </w:t>
+      </w:r>
+      <w:r>
+        <w:t>A logistic regression model will generate propensity scores from the baseline covariates listed above. Matching itself will use nearest-neighbor matching (either 1:1 or 1:k), with a caliper set at 0.2 standard deviations of the logit of the propensity score to prevent poor matches.</w:t>
       </w:r>
     </w:p>
     <w:p>
@@ -2747,7 +2023,7 @@
         <w:t xml:space="preserve">Balance Checks: </w:t>
       </w:r>
       <w:r>
-        <w:t>Standardized mean differences and variance ratios will be computed for all covariates before and after matching to verify group equivalence.</w:t>
+        <w:t>Before and after matching, the team will compute standardized mean differences and variance ratios on all covariates to confirm that the groups are genuinely equivalent.</w:t>
       </w:r>
     </w:p>
     <w:p>
@@ -2755,7 +2031,13 @@
         <w:pStyle w:val="ListBullet"/>
       </w:pPr>
       <w:r>
-        <w:t>Outcome Analysis: For continuous outcomes (GPA, Star Reading and Star Math scaled scores and SGPs, MAP scores, attendance rates), analysis of covariance (ANCOVA) or multilevel regression models will compare post-program outcomes between matched treatment and comparison groups, controlling for pretest scores and any remaining covariate imbalances. Effect sizes (Cohen’s d) will be reported.</w:t>
+        <w:rPr>
+          <w:b/>
+        </w:rPr>
+        <w:t xml:space="preserve">Outcome Analysis: </w:t>
+      </w:r>
+      <w:r>
+        <w:t>For continuous outcomes like GPA, test scores, and attendance rates, we'll use analysis of covariance (ANCOVA) or multilevel regression to compare post-program outcomes between the matched groups, with pretest scores and any lingering covariate imbalances included as controls. Effect sizes (Cohen's d) will be reported alongside significance tests so that readers can judge practical importance, not just statistical significance.</w:t>
       </w:r>
     </w:p>
     <w:p>
@@ -2769,7 +2051,7 @@
         <w:t xml:space="preserve">Difference-in-Differences: </w:t>
       </w:r>
       <w:r>
-        <w:t>A DiD regression model will estimate the treatment effect as the interaction between group assignment (treatment vs. comparison) and time (pre vs. post), with covariates included.</w:t>
+        <w:t>A DiD regression model estimates the treatment effect through the interaction between group assignment and time. Covariates are included in the model as well.</w:t>
       </w:r>
     </w:p>
     <w:p>
@@ -2783,7 +2065,7 @@
         <w:t xml:space="preserve">Dose-Response Analysis: </w:t>
       </w:r>
       <w:r>
-        <w:t>Within the treatment group, regression models will examine the relationship between total hours of participation and outcomes, controlling for baseline characteristics.</w:t>
+        <w:t>Within the treatment group only, regression models will test whether total hours of participation predict outcomes after controlling for baseline characteristics.</w:t>
       </w:r>
     </w:p>
     <w:p>
@@ -2797,7 +2079,7 @@
         <w:t xml:space="preserve">Subgroup Analyses: </w:t>
       </w:r>
       <w:r>
-        <w:t>Moderator analyses will examine whether program effects differ by student subgroups (e.g., grade level, baseline achievement level, free/reduced lunch status, race/ethnicity).</w:t>
+        <w:t>We'll run moderator analyses to see whether the program works differently for different kinds of students, broken down by grade level, baseline achievement, free/reduced lunch status, race/ethnicity, and so on.</w:t>
       </w:r>
     </w:p>
     <w:p>
@@ -2811,7 +2093,7 @@
         <w:t xml:space="preserve">Sensitivity Analysis: </w:t>
       </w:r>
       <w:r>
-        <w:t>Rosenbaum bounds will assess sensitivity to hidden bias from unmeasured confounders.</w:t>
+        <w:t>Rosenbaum bounds will tell us how large an unmeasured confounder would have to be to nullify the results. That serves as a useful reality check on the strength of the findings.</w:t>
       </w:r>
     </w:p>
     <w:p>
@@ -2824,7 +2106,10 @@
     </w:p>
     <w:p>
       <w:r>
-        <w:t>Interview and focus group transcripts will be analyzed using thematic analysis (Braun &amp; Clarke, 2006). Two members of the research team will independently code transcripts, then meet to reconcile codes and identify emergent themes. Themes will be organized around the evaluation questions. Member checking will be used where feasible to validate interpretations. Open-ended survey responses will be analyzed using the same thematic approach.</w:t>
+        <w:t>For the qualitative data, the team will use thematic analysis following the approach laid out by Braun and Clarke (2006). Two researchers will code the transcripts independently, then sit down together to reconcile their codes and pull out the themes that keep coming up. Those themes will be organized around the evaluation questions. Where it's feasible, member checking (going back to participants to see if the interpretations ring true) will be used to validate the findings. Open-ended survey responses get</w:t>
+      </w:r>
+      <w:r>
+        <w:t xml:space="preserve"> the same thematic treatment.</w:t>
       </w:r>
     </w:p>
     <w:p>
@@ -2837,13 +2122,10 @@
     </w:p>
     <w:p>
       <w:r>
-        <w:t>Findings from quantitative and qualitative analyses will be integrated using a convergent parallel mixed-methods design (Creswell &amp; Plano Clark, 2017). Quantitative results will establish the magnitude of program effects, while qualitative findings will provide explanatory context</w:t>
-      </w:r>
-      <w:r>
-        <w:t xml:space="preserve">, </w:t>
-      </w:r>
-      <w:r>
-        <w:t>illuminating how and why the program did or did not produce its intended effects. Joint displays will be used in the final report to present aligned quantitative and qualitative findings side by side.</w:t>
+        <w:t>The quantitative and qualitative strands will come together through a convergent parallel mixed-methods design (Creswell &amp; Plano Clark, 2017). The numbers tell us how big the program's effects are (or aren't); the qualitative findings help explain the why behind those numbers, specifically what made the program work in some areas and what fell flat in others. In the final report, joint displays will put the quantitative and qualitative findings next to each other so that readers can see how the two lines of</w:t>
+      </w:r>
+      <w:r>
+        <w:t xml:space="preserve"> evidence converge or diverge.</w:t>
       </w:r>
     </w:p>
     <w:p>
@@ -2851,7 +2133,6 @@
         <w:pStyle w:val="Heading2"/>
       </w:pPr>
       <w:r>
-        <w:lastRenderedPageBreak/>
         <w:t>Matrix of Summative Questions and Data Collection Methods</w:t>
       </w:r>
     </w:p>
@@ -2863,10 +2144,10 @@
         <w:tblLook w:val="04A0" w:firstRow="1" w:lastRow="0" w:firstColumn="1" w:lastColumn="0" w:noHBand="0" w:noVBand="1"/>
       </w:tblPr>
       <w:tblGrid>
-        <w:gridCol w:w="2160"/>
-        <w:gridCol w:w="2160"/>
-        <w:gridCol w:w="2160"/>
-        <w:gridCol w:w="2160"/>
+        <w:gridCol w:w="2159"/>
+        <w:gridCol w:w="2157"/>
+        <w:gridCol w:w="2157"/>
+        <w:gridCol w:w="2157"/>
       </w:tblGrid>
       <w:tr>
         <w:trPr>
@@ -2945,7 +2226,7 @@
           </w:tcPr>
           <w:p>
             <w:r>
-              <w:t>GPA, MAP scores, Star Reading scores, Star Math scores, SGPs, course grades</w:t>
+              <w:t>GPA, MAP scores, course grades</w:t>
             </w:r>
           </w:p>
         </w:tc>
@@ -2955,7 +2236,7 @@
           </w:tcPr>
           <w:p>
             <w:r>
-              <w:t>PSM matched control group + ANCOVA / DiD</w:t>
+              <w:t>PSM + ANCOVA / DiD</w:t>
             </w:r>
           </w:p>
         </w:tc>
@@ -2990,7 +2271,7 @@
           </w:tcPr>
           <w:p>
             <w:r>
-              <w:t>SIS daily attendance records, chronic absenteeism indicators, program attendance logs (dosage)</w:t>
+              <w:t>SIS attendance records</w:t>
             </w:r>
           </w:p>
         </w:tc>
@@ -3000,7 +2281,7 @@
           </w:tcPr>
           <w:p>
             <w:r>
-              <w:t>PSM matched control group + ANCOVA / DiD</w:t>
+              <w:t>PSM + ANCOVA / DiD</w:t>
             </w:r>
           </w:p>
         </w:tc>
@@ -3162,23 +2443,20 @@
     </w:p>
     <w:p>
       <w:r>
-        <w:t>The treatment group will consist of all students who enroll in and attend the after-school program for a minimum threshold of participation (e.g., at least 30 days or 60 hours over the school year) to ensure a meaningful dosage. The comparison group will be drawn from students in the same schools and grade levels who did not participate in the program. Propensity score matching will be used to select comparison students who are most similar to participants on baseline characteristics.</w:t>
-      </w:r>
-    </w:p>
-    <w:p>
-      <w:r>
-        <w:t>For qualitative data collection, purposive sampling will be used to select students and parents who represent a range of experiences (e.g., high-dosage vs. low-dosage participants, students from different grade levels and school sites). Program staff from each site will be interviewed.</w:t>
-      </w:r>
-    </w:p>
-    <w:p>
-      <w:r>
-        <w:t>A power analysis should be conducted once enrollment numbers are known to determine whether the sample size is sufficient to detect a minimum effect size of practical significance (e.g., Cohen’s d = 0.20) with 80% power at α = 0.05. Based on anticipated enrollment of 200</w:t>
-      </w:r>
-      <w:r>
-        <w:t>-</w:t>
-      </w:r>
-      <w:r>
-        <w:t>300 participants, a 1:1 matched design should provide adequate power for the primary outcome analyses.</w:t>
+        <w:t>The treatment group will be made up of students who enroll in the program and actually attend enough to constitute a meaningful dose, tentatively at least 30 days or 60 hours over the course of the school year. Setting a minimum threshold matters because including students who came twice and never returned would water down the analysis. The comparison group comes from students in the same schools and grade levels who didn't participate. Propensity score matching narrows this pool down to the non-participant</w:t>
+      </w:r>
+      <w:r>
+        <w:t>s who most closely resemble the participants on baseline characteristics.</w:t>
+      </w:r>
+    </w:p>
+    <w:p>
+      <w:r>
+        <w:t>On the qualitative side, purposive sampling will ensure we hear from students and parents with a range of experiences, not just the most enthusiastic families. That means including high-dosage and low-dosage participants, students from different grade levels and school sites, and so on. Every program site will have at least one staff member interviewed.</w:t>
+      </w:r>
+    </w:p>
+    <w:p>
+      <w:r>
+        <w:t>Once enrollment numbers firm up, a formal power analysis will be needed to confirm that the sample is large enough to detect an effect size of practical significance, something in the neighborhood of Cohen's d = 0.20, with 80% power at α = 0.05. Based on early projections of 200 to 300 participants, a 1:1 matched design should give us enough statistical power for the main outcome analyses, but this will need to be verified once actual numbers are in hand.</w:t>
       </w:r>
     </w:p>
     <w:p>
@@ -3186,13 +2464,15 @@
         <w:pStyle w:val="Heading2"/>
       </w:pPr>
       <w:r>
-        <w:lastRenderedPageBreak/>
         <w:t>Logistics</w:t>
       </w:r>
     </w:p>
     <w:p>
       <w:r>
-        <w:t>Summative data collection will span the full program year. Baseline administrative data (prior-year GPA, attendance, test scores, disciplinary records) will be extracted from the district SIS at the start of the school year. The student engagement survey will be administered in September (pretest) and May (posttest) to both treatment and comparison groups. Program attendance logs will be collected continuously throughout the year. End-of-year interviews and focus groups will be conducted in May. Administrative outcome data will be extracted after the close of the school year in June.</w:t>
+        <w:t xml:space="preserve">Summative data collection spans the full school year. At the front end, the team will pull baseline administrative data (prior-year GPA, attendance, test scores, disciplinary records) from the SIS right at the start of the year. The student engagement survey goes out in September as a pretest and again in May as a posttest, and both treatment and comparison students take it. Program attendance logs accumulate continuously. Interviews and focus groups happen in May, once the program year is wrapping up. The </w:t>
+      </w:r>
+      <w:r>
+        <w:t>final pull of administrative outcome data comes in June, after the school year closes.</w:t>
       </w:r>
     </w:p>
     <w:p>
@@ -3211,9 +2491,9 @@
         <w:tblLook w:val="04A0" w:firstRow="1" w:lastRow="0" w:firstColumn="1" w:lastColumn="0" w:noHBand="0" w:noVBand="1"/>
       </w:tblPr>
       <w:tblGrid>
-        <w:gridCol w:w="2880"/>
-        <w:gridCol w:w="2880"/>
-        <w:gridCol w:w="2880"/>
+        <w:gridCol w:w="2877"/>
+        <w:gridCol w:w="2877"/>
+        <w:gridCol w:w="2876"/>
       </w:tblGrid>
       <w:tr>
         <w:trPr>
@@ -3289,13 +2569,7 @@
           </w:tcPr>
           <w:p>
             <w:r>
-              <w:t>September</w:t>
-            </w:r>
-            <w:r>
-              <w:t>-</w:t>
-            </w:r>
-            <w:r>
-              <w:t>October</w:t>
+              <w:t>September–October</w:t>
             </w:r>
           </w:p>
         </w:tc>
@@ -3310,7 +2584,7 @@
           </w:tcPr>
           <w:p>
             <w:r>
-              <w:t>Star Reading &amp; Star Math data extraction (3 windows)</w:t>
+              <w:t>Survey administration (pre/post)</w:t>
             </w:r>
           </w:p>
         </w:tc>
@@ -3330,7 +2604,7 @@
           </w:tcPr>
           <w:p>
             <w:r>
-              <w:t>October, February, May</w:t>
+              <w:t>September &amp; May</w:t>
             </w:r>
           </w:p>
         </w:tc>
@@ -3345,7 +2619,7 @@
           </w:tcPr>
           <w:p>
             <w:r>
-              <w:t>Survey administration (pre/post)</w:t>
+              <w:t>Program observation and fidelity monitoring</w:t>
             </w:r>
           </w:p>
         </w:tc>
@@ -3355,7 +2629,7 @@
           </w:tcPr>
           <w:p>
             <w:r>
-              <w:t>Research Assistant</w:t>
+              <w:t>Research Team</w:t>
             </w:r>
           </w:p>
         </w:tc>
@@ -3365,7 +2639,7 @@
           </w:tcPr>
           <w:p>
             <w:r>
-              <w:t>September &amp; May</w:t>
+              <w:t>Ongoing</w:t>
             </w:r>
           </w:p>
         </w:tc>
@@ -3380,7 +2654,7 @@
           </w:tcPr>
           <w:p>
             <w:r>
-              <w:t>Program observation and fidelity monitoring</w:t>
+              <w:t>Interviews, focus groups, and qualitative analysis</w:t>
             </w:r>
           </w:p>
         </w:tc>
@@ -3390,7 +2664,7 @@
           </w:tcPr>
           <w:p>
             <w:r>
-              <w:t>Research Team</w:t>
+              <w:t>Qualitative Lead</w:t>
             </w:r>
           </w:p>
         </w:tc>
@@ -3400,48 +2674,7 @@
           </w:tcPr>
           <w:p>
             <w:r>
-              <w:t>Ongoing</w:t>
-            </w:r>
-          </w:p>
-        </w:tc>
-      </w:tr>
-      <w:tr>
-        <w:trPr>
-          <w:jc w:val="center"/>
-        </w:trPr>
-        <w:tc>
-          <w:tcPr>
-            <w:tcW w:w="2880" w:type="dxa"/>
-          </w:tcPr>
-          <w:p>
-            <w:r>
-              <w:t>Interviews, focus groups, and qualitative analysis</w:t>
-            </w:r>
-          </w:p>
-        </w:tc>
-        <w:tc>
-          <w:tcPr>
-            <w:tcW w:w="2880" w:type="dxa"/>
-          </w:tcPr>
-          <w:p>
-            <w:r>
-              <w:t>Qualitative Lead</w:t>
-            </w:r>
-          </w:p>
-        </w:tc>
-        <w:tc>
-          <w:tcPr>
-            <w:tcW w:w="2880" w:type="dxa"/>
-          </w:tcPr>
-          <w:p>
-            <w:r>
-              <w:t>May</w:t>
-            </w:r>
-            <w:r>
-              <w:t>-</w:t>
-            </w:r>
-            <w:r>
-              <w:t>June</w:t>
+              <w:t>May–June</w:t>
             </w:r>
           </w:p>
         </w:tc>
@@ -3450,7 +2683,7 @@
     <w:p/>
     <w:p>
       <w:r>
-        <w:t>A final summative evaluation report will be delivered to district administration by August, allowing findings to inform decisions about the next program year. The report will include an executive summary, detailed findings organized by evaluation question, limitations, and recommendations.</w:t>
+        <w:t>The final summative report goes to district administration by August, early enough that the findings can actually shape decisions about the next program year. The report itself will include an executive summary, detailed findings organized around each evaluation question, a frank discussion of limitations, and concrete recommendations for moving forward.</w:t>
       </w:r>
     </w:p>
     <w:p>
@@ -3469,8 +2702,8 @@
         <w:tblLook w:val="04A0" w:firstRow="1" w:lastRow="0" w:firstColumn="1" w:lastColumn="0" w:noHBand="0" w:noVBand="1"/>
       </w:tblPr>
       <w:tblGrid>
-        <w:gridCol w:w="4320"/>
-        <w:gridCol w:w="4320"/>
+        <w:gridCol w:w="4315"/>
+        <w:gridCol w:w="4315"/>
       </w:tblGrid>
       <w:tr>
         <w:trPr>
@@ -3563,13 +2796,7 @@
           </w:tcPr>
           <w:p>
             <w:r>
-              <w:t>Statistical software (e.g., R/Stata</w:t>
-            </w:r>
-            <w:r>
-              <w:t xml:space="preserve">, </w:t>
-            </w:r>
-            <w:r>
-              <w:t>may be in-kind)</w:t>
+              <w:t>Statistical software (e.g., R/Stata; may be in-kind)</w:t>
             </w:r>
           </w:p>
         </w:tc>
@@ -3723,13 +2950,12 @@
         <w:rPr>
           <w:b/>
         </w:rPr>
-        <w:lastRenderedPageBreak/>
         <w:t>Total Combined Evaluation Budget (Formative + Summative): $18,000</w:t>
       </w:r>
     </w:p>
     <w:p>
       <w:r>
-        <w:t>Note: Costs may be reduced if the district can provide in-kind contributions such as existing survey software licenses, statistical software, and personnel time allocated from existing research office budgets.</w:t>
+        <w:t>Worth noting: these numbers could come down if the district is able to contribute in-kind resources, things like existing Qualtrics or survey platform licenses, statistical software the research office already owns, and personnel time that's already budgeted for program evaluation work.</w:t>
       </w:r>
     </w:p>
     <w:p>
@@ -3742,13 +2968,12 @@
         <w:pStyle w:val="Heading1"/>
       </w:pPr>
       <w:r>
-        <w:lastRenderedPageBreak/>
         <w:t>Limitations and Threats to Validity</w:t>
       </w:r>
     </w:p>
     <w:p>
       <w:r>
-        <w:t>While the quasi-experimental design with propensity score matching represents the most rigorous approach available without random assignment, several limitations must be acknowledged:</w:t>
+        <w:t>No evaluation design is perfect, and a quasi-experimental approach, even one that uses propensity score matching, comes with real limitations. Being upfront about them is important:</w:t>
       </w:r>
     </w:p>
     <w:p>
@@ -3762,19 +2987,7 @@
         <w:t xml:space="preserve">Selection Bias from Unobserved Confounders: </w:t>
       </w:r>
       <w:r>
-        <w:t>PSM can only account for observed covariates. Unmeasured factors</w:t>
-      </w:r>
-      <w:r>
-        <w:t xml:space="preserve">, </w:t>
-      </w:r>
-      <w:r>
-        <w:t>such as student motivation, parental involvement, or peer influence</w:t>
-      </w:r>
-      <w:r>
-        <w:t xml:space="preserve">, </w:t>
-      </w:r>
-      <w:r>
-        <w:t>may still differ between groups. Sensitivity analyses (Rosenbaum bounds) will quantify how large such hidden bias would need to be to overturn findings.</w:t>
+        <w:t>PSM only accounts for the variables we can observe and measure. Things like a student's innate motivation, how involved their parents are at home, or who their friends are. None of that gets captured in the matching. Sensitivity analyses (Rosenbaum bounds) will help us quantify just how big an unmeasured confounder would have to be to flip the findings, but the limitation itself doesn't go away.</w:t>
       </w:r>
     </w:p>
     <w:p>
@@ -3788,7 +3001,7 @@
         <w:t xml:space="preserve">Attrition: </w:t>
       </w:r>
       <w:r>
-        <w:t>Students may drop out of the program during the year, potentially introducing attrition bias. Intent-to-treat (ITT) analysis will be used as the primary analytic approach, supplemented by treatment-on-the-treated (TOT) analysis for students meeting the dosage threshold.</w:t>
+        <w:t>Some students will inevitably drop out of the program partway through the year, and that dropout isn't random. It could introduce bias. To handle this, intent-to-treat (ITT) analysis will be the primary approach, meaning all enrolled students stay in the analysis regardless of how much they actually attended. A supplementary treatment-on-the-treated (TOT) analysis will focus on students who met the dosage threshold.</w:t>
       </w:r>
     </w:p>
     <w:p>
@@ -3802,7 +3015,7 @@
         <w:t xml:space="preserve">Generalizability: </w:t>
       </w:r>
       <w:r>
-        <w:t>Findings are specific to this district’s context and may not generalize to other settings without replication.</w:t>
+        <w:t>These findings will be specific to this district, its students, and its particular context. They shouldn't be assumed to transfer to other districts or settings without replication.</w:t>
       </w:r>
     </w:p>
     <w:p>
@@ -3816,7 +3029,7 @@
         <w:t xml:space="preserve">Contamination: </w:t>
       </w:r>
       <w:r>
-        <w:t>Comparison group students may participate in other after-school activities or tutoring, which could dilute the estimated program effect. Data on comparison students’ out-of-school activities will be collected where feasible.</w:t>
+        <w:t>Students in the comparison group aren't sitting at home doing nothing. Some of them will be in other after-school activities, tutoring, or enrichment programs. That outside participation could shrink the apparent difference between the two groups. Where feasible, we'll collect data on what comparison students are doing after school to at least document the extent of this issue.</w:t>
       </w:r>
     </w:p>
     <w:p>
@@ -3830,7 +3043,7 @@
         <w:t xml:space="preserve">Implementation Variability: </w:t>
       </w:r>
       <w:r>
-        <w:t>Differences in implementation quality across school sites may affect outcomes. Multilevel models that account for site-level clustering will be used to address this.</w:t>
+        <w:t>The program won't look exactly the same at every school site. Differences in staffing, space, leadership, and local context will produce variation in implementation quality. Multilevel models that account for site-level clustering will help us deal with this analytically, but the variation itself is something to keep in mind when interpreting results.</w:t>
       </w:r>
     </w:p>
     <w:p>
@@ -3843,7 +3056,6 @@
         <w:pStyle w:val="Heading1"/>
       </w:pPr>
       <w:r>
-        <w:lastRenderedPageBreak/>
         <w:t>Appendix A: Recommended Data Collection Instruments</w:t>
       </w:r>
     </w:p>
@@ -3857,57 +3069,10 @@
     </w:p>
     <w:p>
       <w:r>
-        <w:t>Administered to both treatment and comparison groups at the beginning and end of the school year. Items rated on a 5-point Likert scale (1 = Strongly Disagree to 5 = Strongly Agree).</w:t>
-      </w:r>
-    </w:p>
-    <w:p>
-      <w:r>
-        <w:t>1. I feel like I belong at my school.</w:t>
-      </w:r>
-    </w:p>
-    <w:p>
-      <w:r>
-        <w:t>2. I pay attention in my classes.</w:t>
-      </w:r>
-    </w:p>
-    <w:p>
-      <w:r>
-        <w:t>3. I try hard to do well in school.</w:t>
-      </w:r>
-    </w:p>
-    <w:p>
-      <w:r>
-        <w:t>4. I feel safe at school.</w:t>
-      </w:r>
-    </w:p>
-    <w:p>
-      <w:r>
-        <w:t>5. I have at least one adult at school I can talk to if I have a problem.</w:t>
-      </w:r>
-    </w:p>
-    <w:p>
-      <w:r>
-        <w:t>6. I am interested in what I am learning at school.</w:t>
-      </w:r>
-    </w:p>
-    <w:p>
-      <w:r>
-        <w:t>7. I feel motivated to come to school each day.</w:t>
-      </w:r>
-    </w:p>
-    <w:p>
-      <w:r>
-        <w:t>8. I believe school is preparing me for my future.</w:t>
-      </w:r>
-    </w:p>
-    <w:p>
-      <w:r>
-        <w:t>9. I participate actively in school activities.</w:t>
-      </w:r>
-    </w:p>
-    <w:p>
-      <w:r>
-        <w:t>10. I complete my homework on time.</w:t>
+        <w:t>Both groups take this survey at the start and end of the school year. It uses a 5-point Likert scale. We deliberately kept it short so kids do not zone out halfway through. A few of the items get at belonging and safety: do students feel like they fit in at school, do they feel safe there, is there at least one adult they could go to if something went sideways. Other items are more academic. How much effort are they putting in? Do they actually pay attention? Are they getting homework done? Then there are a</w:t>
+      </w:r>
+      <w:r>
+        <w:t xml:space="preserve"> couple about motivation and whether school feels like it matters for their future.</w:t>
       </w:r>
     </w:p>
     <w:p>
@@ -3920,88 +3085,12 @@
     </w:p>
     <w:p>
       <w:r>
-        <w:t>Administered at the end of the school year to parents of program participants.</w:t>
-      </w:r>
-    </w:p>
-    <w:p>
-      <w:r>
-        <w:t>1. How satisfied are you with the after-school program overall?</w:t>
-      </w:r>
-    </w:p>
-    <w:p>
-      <w:r>
-        <w:t xml:space="preserve">   Response options: Very Satisfied / Satisfied / Neutral / Dissatisfied / Very Dissatisfied</w:t>
-      </w:r>
-    </w:p>
-    <w:p>
-      <w:r>
-        <w:t>2. My child enjoys attending the after-school program.</w:t>
-      </w:r>
-    </w:p>
-    <w:p>
-      <w:r>
-        <w:t xml:space="preserve">   Response options: Strongly Agree / Agree / Neutral / Disagree / Strongly Disagree</w:t>
-      </w:r>
-    </w:p>
-    <w:p>
-      <w:r>
-        <w:t>3. The program has helped my child academically.</w:t>
-      </w:r>
-    </w:p>
-    <w:p>
-      <w:r>
-        <w:t xml:space="preserve">   Response options: Strongly Agree / Agree / Neutral / Disagree / Strongly Disagree</w:t>
-      </w:r>
-    </w:p>
-    <w:p>
-      <w:r>
-        <w:t>4. The program provides a safe environment for my child.</w:t>
-      </w:r>
-    </w:p>
-    <w:p>
-      <w:r>
-        <w:t xml:space="preserve">   Response options: Strongly Agree / Agree / Neutral / Disagree / Strongly Disagree</w:t>
-      </w:r>
-    </w:p>
-    <w:p>
-      <w:r>
-        <w:t>5. I would recommend this program to other families.</w:t>
-      </w:r>
-    </w:p>
-    <w:p>
-      <w:r>
-        <w:lastRenderedPageBreak/>
-        <w:t xml:space="preserve">   Response options: Strongly Agree / Agree / Neutral / Disagree / Strongly Disagree</w:t>
-      </w:r>
-    </w:p>
-    <w:p>
-      <w:r>
-        <w:t>6. What do you see as the biggest benefit of the program for your child?</w:t>
-      </w:r>
-    </w:p>
-    <w:p>
-      <w:r>
-        <w:t xml:space="preserve">   Response options: [Open-ended response]</w:t>
-      </w:r>
-    </w:p>
-    <w:p>
-      <w:r>
-        <w:t>7. What improvements would you suggest for the program?</w:t>
-      </w:r>
-    </w:p>
-    <w:p>
-      <w:r>
-        <w:t xml:space="preserve">   Response options: [Open-ended response]</w:t>
-      </w:r>
-    </w:p>
-    <w:p>
-      <w:r>
-        <w:t>8. Has the program made it easier for you to manage work or other responsibilities?</w:t>
-      </w:r>
-    </w:p>
-    <w:p>
-      <w:r>
-        <w:t xml:space="preserve">   Response options: Yes / Somewhat / No</w:t>
+        <w:t>This survey goes home to parents of students in the program at the end of the school year. It is mostly closed-ended ratings, but we threw in a couple open-ended questions too, because sometimes the most useful feedback is whatever parents decide to write in their own words.</w:t>
+      </w:r>
+    </w:p>
+    <w:p>
+      <w:r>
+        <w:t>For parents, the survey covers the basics. Satisfaction with the program overall. Whether their kid actually wants to go. Academic progress. Safety. Would they tell another family about it. Then there are two write-in questions where parents can say in their own words what the program did well and what it should fix. The very last item just asks a yes, somewhat, or no about whether having their child in the program has made their own schedules any easier to manage.</w:t>
       </w:r>
     </w:p>
     <w:p>
@@ -4014,69 +3103,27 @@
     </w:p>
     <w:p>
       <w:r>
-        <w:t>Semi-structured focus group guide for end-of-year student focus groups (45</w:t>
-      </w:r>
-      <w:r>
-        <w:t>-</w:t>
-      </w:r>
-      <w:r>
-        <w:t>60 minutes, 6</w:t>
-      </w:r>
-      <w:r>
-        <w:t>-</w:t>
-      </w:r>
-      <w:r>
-        <w:t>8 students per group).</w:t>
-      </w:r>
-    </w:p>
-    <w:p>
-      <w:r>
-        <w:t>1. Tell me about your experience in the after-school program this year. What was a typical day like?</w:t>
-      </w:r>
-    </w:p>
-    <w:p>
-      <w:r>
-        <w:t>2. What activities or parts of the program did you enjoy the most? Why?</w:t>
-      </w:r>
-    </w:p>
-    <w:p>
-      <w:r>
-        <w:t>3. Were there any activities or parts of the program you did not enjoy? Why?</w:t>
-      </w:r>
-    </w:p>
-    <w:p>
-      <w:r>
-        <w:t>4. Do you think the program helped you with your schoolwork? Can you give an example?</w:t>
-      </w:r>
-    </w:p>
-    <w:p>
-      <w:r>
-        <w:t>5. Did you feel safe and supported in the after-school program? Tell me more.</w:t>
-      </w:r>
-    </w:p>
-    <w:p>
-      <w:r>
-        <w:t>6. How would you describe the adults who work in the after-school program?</w:t>
-      </w:r>
-    </w:p>
-    <w:p>
-      <w:r>
-        <w:t>7. Did your feelings about school change because of the program? How?</w:t>
-      </w:r>
-    </w:p>
-    <w:p>
-      <w:r>
-        <w:t>8. If you could change one thing about the program, what would it be?</w:t>
-      </w:r>
-    </w:p>
-    <w:p>
-      <w:r>
-        <w:t>9. Would you recommend the program to a friend? Why or why not?</w:t>
-      </w:r>
-    </w:p>
-    <w:p>
-      <w:r>
-        <w:t>10. Is there anything else you would like to share about your experience?</w:t>
+        <w:t>Use this guide for end-of-year student focus groups. Keep each session between 45 and 60 minutes and cap groups at six to eight students. The whole point is for it to feel relaxed. Not like an interview.</w:t>
+      </w:r>
+    </w:p>
+    <w:p>
+      <w:r>
+        <w:t>Start by asking students to describe what a typical program day looked like. Then get into what they enjoyed most and, just as importantly, what they could have done without.</w:t>
+      </w:r>
+    </w:p>
+    <w:p>
+      <w:r>
+        <w:t>Shift the conversation toward academics. Did anyone feel like the program helped them with schoolwork? Push for specifics there, not just yes or no.</w:t>
+      </w:r>
+    </w:p>
+    <w:p>
+      <w:r>
+        <w:t>Ask about safety and how comfortable they felt in the space. Then have them talk about the staff. What kind of people were they? Were they easy to talk to?</w:t>
+      </w:r>
+    </w:p>
+    <w:p>
+      <w:r>
+        <w:t>Toward the end, ask whether the program changed how they think about school at all. Give each student the chance to name one thing they would change. Close by asking if they would recommend it to a friend and why, and leave room for anything else they want to bring up.</w:t>
       </w:r>
     </w:p>
     <w:p>
@@ -4089,54 +3136,47 @@
     </w:p>
     <w:p>
       <w:r>
-        <w:t>Individual semi-structured interviews with program staff (30</w:t>
-      </w:r>
-      <w:r>
-        <w:t>-</w:t>
-      </w:r>
-      <w:r>
-        <w:t>45 minutes each).</w:t>
-      </w:r>
-    </w:p>
-    <w:p>
-      <w:r>
-        <w:t>1. Describe your role in the after-school program and your typical responsibilities.</w:t>
-      </w:r>
-    </w:p>
-    <w:p>
-      <w:r>
-        <w:t>2. What do you see as the primary strengths of the program?</w:t>
-      </w:r>
-    </w:p>
-    <w:p>
-      <w:r>
-        <w:t>3. What challenges have you encountered in implementing the program?</w:t>
-      </w:r>
-    </w:p>
-    <w:p>
-      <w:r>
-        <w:lastRenderedPageBreak/>
-        <w:t>4. How would you describe student engagement and participation over the course of the year?</w:t>
-      </w:r>
-    </w:p>
-    <w:p>
-      <w:r>
-        <w:t>5. Have you observed any changes in students’ academic behaviors (e.g., homework completion, attitude toward school)?</w:t>
-      </w:r>
-    </w:p>
-    <w:p>
-      <w:r>
-        <w:t>6. How well do you feel the after-school program aligns with what students are learning during the school day?</w:t>
-      </w:r>
-    </w:p>
-    <w:p>
-      <w:r>
-        <w:t>7. What professional development or support would help you be more effective in your role?</w:t>
-      </w:r>
-    </w:p>
-    <w:p>
-      <w:r>
-        <w:t>8. What recommendations would you make for improving the program next year?</w:t>
+        <w:t>These are one-on-one sit-downs with program staff. The format is semi-structured, which just means the interviewer has a set of questions but can follow up on whatever comes up naturally. Budget about 30 to 45 minutes per interview.</w:t>
+      </w:r>
+    </w:p>
+    <w:p>
+      <w:r>
+        <w:t>1. Give me the overview. What is your role, and what does a normal week look like for you?</w:t>
+      </w:r>
+    </w:p>
+    <w:p>
+      <w:r>
+        <w:t>2. In your opinion, what is the program doing really well right now?</w:t>
+      </w:r>
+    </w:p>
+    <w:p>
+      <w:r>
+        <w:t>3. Where has it been a struggle? What problems keep coming up?</w:t>
+      </w:r>
+    </w:p>
+    <w:p>
+      <w:r>
+        <w:t>4. Talk to me about student engagement. Has it stayed the same all year or has it shifted?</w:t>
+      </w:r>
+    </w:p>
+    <w:p>
+      <w:r>
+        <w:t>5. Have you seen students change at all academically? Things like turning in homework more, paying attention better, anything along those lines?</w:t>
+      </w:r>
+    </w:p>
+    <w:p>
+      <w:r>
+        <w:t>6. How well does the after-school programming line up with the regular school day, from what you have seen?</w:t>
+      </w:r>
+    </w:p>
+    <w:p>
+      <w:r>
+        <w:t>7. Is there training or professional development that would make your job easier?</w:t>
+      </w:r>
+    </w:p>
+    <w:p>
+      <w:r>
+        <w:t>8. If you could redesign part of the program for next year, where would you start?</w:t>
       </w:r>
     </w:p>
     <w:p>
@@ -4149,57 +3189,10 @@
     </w:p>
     <w:p>
       <w:r>
-        <w:t>Completed by the research team during structured program observations. Each item rated on a 4-point scale (1 = Not Observed, 2 = Partially Observed, 3 = Mostly Observed, 4 = Fully Observed).</w:t>
-      </w:r>
-    </w:p>
-    <w:p>
-      <w:r>
-        <w:t>1. Activities align with the program’s stated goals and curriculum.</w:t>
-      </w:r>
-    </w:p>
-    <w:p>
-      <w:r>
-        <w:t>2. Staff-to-student ratio meets program standards.</w:t>
-      </w:r>
-    </w:p>
-    <w:p>
-      <w:r>
-        <w:t>3. Program begins and ends at the scheduled times.</w:t>
-      </w:r>
-    </w:p>
-    <w:p>
-      <w:r>
-        <w:t>4. Students are actively engaged in program activities.</w:t>
-      </w:r>
-    </w:p>
-    <w:p>
-      <w:r>
-        <w:t>5. Staff use positive and supportive interactions with students.</w:t>
-      </w:r>
-    </w:p>
-    <w:p>
-      <w:r>
-        <w:t>6. Academic support activities (e.g., homework help, tutoring) are available.</w:t>
-      </w:r>
-    </w:p>
-    <w:p>
-      <w:r>
-        <w:t>7. Enrichment activities are offered as planned.</w:t>
-      </w:r>
-    </w:p>
-    <w:p>
-      <w:r>
-        <w:t>8. A safe and organized environment is maintained.</w:t>
-      </w:r>
-    </w:p>
-    <w:p>
-      <w:r>
-        <w:t>9. Staff redirect off-task behavior effectively and respectfully.</w:t>
-      </w:r>
-    </w:p>
-    <w:p>
-      <w:r>
-        <w:t>10. Materials and resources are available and adequate.</w:t>
+        <w:t>The research team fills this out during on-site visits. Each line gets a score from one to four, where one means the observer did not see it happen and four means it was fully in place. Some items are straightforward: did the session start on time, were there enough staff, did the activities match the curriculum. Others require more judgment. Are students actually engaged or just sitting there? Is the space organized? When a kid goes off-task, how do the adults handle it? The checklist also asks about enric</w:t>
+      </w:r>
+      <w:r>
+        <w:t>hment programming and whether basic materials and supplies were available.</w:t>
       </w:r>
     </w:p>
     <w:p>
@@ -4212,13 +3205,12 @@
         <w:pStyle w:val="Heading1"/>
       </w:pPr>
       <w:r>
-        <w:lastRenderedPageBreak/>
         <w:t>Appendix B: Summary of Recommended Data to Collect</w:t>
       </w:r>
     </w:p>
     <w:p>
       <w:r>
-        <w:t>The following is a consolidated summary of all data types recommended for collection in this evaluation:</w:t>
+        <w:t>Below is a consolidated list of every type of data this evaluation recommends collecting, pulled together in one place for easy reference:</w:t>
       </w:r>
     </w:p>
     <w:p>
@@ -4258,321 +3250,293 @@
         <w:pStyle w:val="ListBullet"/>
       </w:pPr>
       <w:r>
-        <w:t xml:space="preserve">Star Reading scores (scaled scores, percentile ranks, </w:t>
+        <w:t>Prior-year and current-year daily attendance records</w:t>
+      </w:r>
+    </w:p>
+    <w:p>
+      <w:pPr>
+        <w:pStyle w:val="ListBullet"/>
+      </w:pPr>
+      <w:r>
+        <w:t>Prior-year and current-year disciplinary referrals and suspensions</w:t>
+      </w:r>
+    </w:p>
+    <w:p>
+      <w:pPr>
+        <w:pStyle w:val="ListBullet"/>
+      </w:pPr>
+      <w:r>
+        <w:t>Course grades by subject (quarterly)</w:t>
+      </w:r>
+    </w:p>
+    <w:p>
+      <w:pPr>
+        <w:pStyle w:val="Heading2"/>
+      </w:pPr>
+      <w:r>
+        <w:t>Program-Generated Data</w:t>
+      </w:r>
+    </w:p>
+    <w:p>
+      <w:pPr>
+        <w:pStyle w:val="ListBullet"/>
+      </w:pPr>
+      <w:r>
+        <w:t>Daily program attendance (sign-in/sign-out logs)</w:t>
+      </w:r>
+    </w:p>
+    <w:p>
+      <w:pPr>
+        <w:pStyle w:val="ListBullet"/>
+      </w:pPr>
+      <w:r>
+        <w:t>Activities attended by each student</w:t>
+      </w:r>
+    </w:p>
+    <w:p>
+      <w:pPr>
+        <w:pStyle w:val="ListBullet"/>
+      </w:pPr>
+      <w:r>
+        <w:t>Total hours of participation per student (dosage)</w:t>
+      </w:r>
+    </w:p>
+    <w:p>
+      <w:pPr>
+        <w:pStyle w:val="ListBullet"/>
+      </w:pPr>
+      <w:r>
+        <w:t>Program fidelity observation scores</w:t>
+      </w:r>
+    </w:p>
+    <w:p>
+      <w:pPr>
+        <w:pStyle w:val="ListBullet"/>
+      </w:pPr>
+      <w:r>
+        <w:t>Staff reflection logs</w:t>
+      </w:r>
+    </w:p>
+    <w:p>
+      <w:pPr>
+        <w:pStyle w:val="Heading2"/>
+      </w:pPr>
+      <w:r>
+        <w:t>Survey Data</w:t>
+      </w:r>
+    </w:p>
+    <w:p>
+      <w:pPr>
+        <w:pStyle w:val="ListBullet"/>
+      </w:pPr>
+      <w:r>
+        <w:t>Student engagement survey (pre and post, treatment and comparison groups)</w:t>
+      </w:r>
+    </w:p>
+    <w:p>
+      <w:pPr>
+        <w:pStyle w:val="ListBullet"/>
+      </w:pPr>
+      <w:r>
+        <w:t>Parent/guardian satisfaction survey (post, treatment group)</w:t>
+      </w:r>
+    </w:p>
+    <w:p>
+      <w:pPr>
+        <w:pStyle w:val="ListBullet"/>
+      </w:pPr>
+      <w:r>
+        <w:t>Student monthly engagement check-ins (formative)</w:t>
+      </w:r>
+    </w:p>
+    <w:p>
+      <w:pPr>
+        <w:pStyle w:val="ListBullet"/>
+      </w:pPr>
+      <w:r>
+        <w:t>Staff surveys (formative)</w:t>
+      </w:r>
+    </w:p>
+    <w:p>
+      <w:pPr>
+        <w:pStyle w:val="Heading2"/>
+      </w:pPr>
+      <w:r>
+        <w:t>Qualitative Data</w:t>
+      </w:r>
+    </w:p>
+    <w:p>
+      <w:pPr>
+        <w:pStyle w:val="ListBullet"/>
+      </w:pPr>
+      <w:r>
+        <w:t>Student focus group transcripts</w:t>
+      </w:r>
+    </w:p>
+    <w:p>
+      <w:pPr>
+        <w:pStyle w:val="ListBullet"/>
+      </w:pPr>
+      <w:r>
+        <w:t>Parent interview transcripts</w:t>
+      </w:r>
+    </w:p>
+    <w:p>
+      <w:pPr>
+        <w:pStyle w:val="ListBullet"/>
+      </w:pPr>
+      <w:r>
+        <w:t>Program staff interview transcripts</w:t>
+      </w:r>
+    </w:p>
+    <w:p>
+      <w:pPr>
+        <w:pStyle w:val="ListBullet"/>
+      </w:pPr>
+      <w:r>
+        <w:t>Open-ended survey responses</w:t>
+      </w:r>
+    </w:p>
+    <w:p>
+      <w:pPr>
+        <w:pStyle w:val="ListBullet"/>
+      </w:pPr>
+      <w:r>
+        <w:t>Structured observation field notes</w:t>
+      </w:r>
+    </w:p>
+    <w:p>
+      <w:r>
+        <w:br w:type="page"/>
+      </w:r>
+    </w:p>
+    <w:p>
+      <w:pPr>
+        <w:pStyle w:val="Heading1"/>
+      </w:pPr>
+      <w:r>
+        <w:t>References</w:t>
+      </w:r>
+    </w:p>
+    <w:p>
+      <w:pPr>
+        <w:pStyle w:val="ListBullet"/>
+        <w:numPr>
+          <w:ilvl w:val="0"/>
+          <w:numId w:val="0"/>
+        </w:numPr>
+        <w:ind w:left="360" w:hanging="270"/>
+      </w:pPr>
+      <w:r>
+        <w:t>Braun, V., &amp; Clarke, V. (2006). Using thematic analysis in psychology. Qualitative Research in Psychology, 3(2), 77–101.</w:t>
+      </w:r>
+    </w:p>
+    <w:p>
+      <w:pPr>
+        <w:pStyle w:val="ListBullet"/>
+        <w:numPr>
+          <w:ilvl w:val="0"/>
+          <w:numId w:val="0"/>
+        </w:numPr>
+        <w:ind w:left="360" w:hanging="360"/>
+      </w:pPr>
+      <w:r>
+        <w:t>Creswell, J. W., &amp; Plano Clark, V. L. (2017). Designing and conducting mixed methods research (3rd ed.). SAGE.</w:t>
+      </w:r>
+    </w:p>
+    <w:p>
+      <w:pPr>
+        <w:pStyle w:val="ListBullet"/>
+        <w:numPr>
+          <w:ilvl w:val="0"/>
+          <w:numId w:val="0"/>
+        </w:numPr>
+        <w:ind w:left="360" w:hanging="360"/>
+      </w:pPr>
+      <w:r>
+        <w:t>Durlak, J. A., Weissberg, R. P., &amp; Pachan, M. (2010). A meta-analysis of after-school programs that seek to promote personal and social skills in children and adolescents. American Journal of Community Psychology, 45(3–4), 294–309.</w:t>
+      </w:r>
+    </w:p>
+    <w:p>
+      <w:pPr>
+        <w:pStyle w:val="ListBullet"/>
+        <w:numPr>
+          <w:ilvl w:val="0"/>
+          <w:numId w:val="0"/>
+        </w:numPr>
+        <w:ind w:left="360" w:hanging="360"/>
+      </w:pPr>
+      <w:r>
+        <w:t>Joint Committee on Standards for Educational Evaluation. (2011). The program evaluation standards (3rd ed.). SAGE.</w:t>
+      </w:r>
+    </w:p>
+    <w:p>
+      <w:pPr>
+        <w:pStyle w:val="ListBullet"/>
+        <w:numPr>
+          <w:ilvl w:val="0"/>
+          <w:numId w:val="0"/>
+        </w:numPr>
+        <w:ind w:left="360" w:hanging="360"/>
+      </w:pPr>
+      <w:r>
+        <w:t>Lauer, P. A., Akiba, M., Wilkerson, S. B., Apthorp, H. S., Snow, D., &amp; Martin-Glenn, M. L. (2006). Out-of-</w:t>
       </w:r>
       <w:proofErr w:type="gramStart"/>
       <w:r>
-        <w:t>SGP) —</w:t>
+        <w:t>school-time</w:t>
       </w:r>
       <w:proofErr w:type="gramEnd"/>
       <w:r>
-        <w:t xml:space="preserve"> Fall, Winter, Spring administrations</w:t>
+        <w:t xml:space="preserve"> programs: A meta-analysis of effects for at-risk students. Review of Educational Research, 76(2), 275–313.</w:t>
       </w:r>
     </w:p>
     <w:p>
       <w:pPr>
         <w:pStyle w:val="ListBullet"/>
-      </w:pPr>
-      <w:r>
-        <w:t xml:space="preserve">Star Math scores (scaled scores, percentile ranks, </w:t>
-      </w:r>
-      <w:proofErr w:type="gramStart"/>
-      <w:r>
-        <w:t>SGP) —</w:t>
-      </w:r>
-      <w:proofErr w:type="gramEnd"/>
-      <w:r>
-        <w:t xml:space="preserve"> Fall, Winter, Spring administrations</w:t>
+        <w:numPr>
+          <w:ilvl w:val="0"/>
+          <w:numId w:val="0"/>
+        </w:numPr>
+        <w:ind w:left="360" w:hanging="360"/>
+      </w:pPr>
+      <w:r>
+        <w:t>Rosenbaum, P. R. (2002). Observational studies (2nd ed.). Springer.</w:t>
       </w:r>
     </w:p>
     <w:p>
       <w:pPr>
         <w:pStyle w:val="ListBullet"/>
-      </w:pPr>
-      <w:r>
-        <w:t>Prior-year and current-year daily attendance records</w:t>
+        <w:numPr>
+          <w:ilvl w:val="0"/>
+          <w:numId w:val="0"/>
+        </w:numPr>
+        <w:ind w:left="360" w:hanging="360"/>
+      </w:pPr>
+      <w:r>
+        <w:t>Rosenbaum, P. R., &amp; Rubin, D. B. (1983). The central role of the propensity score in observational studies for causal effects. Biometrika, 70(1), 41–55.</w:t>
       </w:r>
     </w:p>
     <w:p>
       <w:pPr>
         <w:pStyle w:val="ListBullet"/>
-      </w:pPr>
-      <w:r>
-        <w:t>Prior-year and current-year disciplinary referrals and suspensions</w:t>
+        <w:numPr>
+          <w:ilvl w:val="0"/>
+          <w:numId w:val="0"/>
+        </w:numPr>
+        <w:ind w:left="360" w:hanging="360"/>
+      </w:pPr>
+      <w:r>
+        <w:t>Shadish, W. R., Cook, T. D., &amp; Campbell, D. T. (2002). Experimental and quasi-experimental designs for generalized causal inference. Houghton Mifflin.</w:t>
       </w:r>
     </w:p>
     <w:p>
       <w:pPr>
         <w:pStyle w:val="ListBullet"/>
-      </w:pPr>
-      <w:r>
-        <w:t>Course grades by subject (quarterly)</w:t>
-      </w:r>
-    </w:p>
-    <w:p>
-      <w:pPr>
-        <w:pStyle w:val="Heading2"/>
-      </w:pPr>
-      <w:r>
-        <w:t>Program-Generated Data</w:t>
-      </w:r>
-    </w:p>
-    <w:p>
-      <w:pPr>
-        <w:pStyle w:val="ListBullet"/>
-      </w:pPr>
-      <w:r>
-        <w:t>Daily program attendance (sign-in/sign-out logs)</w:t>
-      </w:r>
-    </w:p>
-    <w:p>
-      <w:pPr>
-        <w:pStyle w:val="ListBullet"/>
-      </w:pPr>
-      <w:r>
-        <w:t>Activities attended by each student</w:t>
-      </w:r>
-    </w:p>
-    <w:p>
-      <w:pPr>
-        <w:pStyle w:val="ListBullet"/>
-      </w:pPr>
-      <w:r>
-        <w:t>Total hours of participation per student (dosage)</w:t>
-      </w:r>
-    </w:p>
-    <w:p>
-      <w:pPr>
-        <w:pStyle w:val="ListBullet"/>
-      </w:pPr>
-      <w:r>
-        <w:t>Program fidelity observation scores</w:t>
-      </w:r>
-    </w:p>
-    <w:p>
-      <w:pPr>
-        <w:pStyle w:val="ListBullet"/>
-      </w:pPr>
-      <w:r>
-        <w:t>Staff reflection logs</w:t>
-      </w:r>
-    </w:p>
-    <w:p>
-      <w:pPr>
-        <w:pStyle w:val="Heading2"/>
-      </w:pPr>
-      <w:r>
-        <w:t>Survey Data</w:t>
-      </w:r>
-    </w:p>
-    <w:p>
-      <w:pPr>
-        <w:pStyle w:val="ListBullet"/>
-      </w:pPr>
-      <w:r>
-        <w:t>Student engagement survey (pre and post, treatment and comparison groups)</w:t>
-      </w:r>
-    </w:p>
-    <w:p>
-      <w:pPr>
-        <w:pStyle w:val="ListBullet"/>
-      </w:pPr>
-      <w:r>
-        <w:t>Parent/guardian satisfaction survey (post, treatment group)</w:t>
-      </w:r>
-    </w:p>
-    <w:p>
-      <w:pPr>
-        <w:pStyle w:val="ListBullet"/>
-      </w:pPr>
-      <w:r>
-        <w:t>Student monthly engagement check-ins (formative)</w:t>
-      </w:r>
-    </w:p>
-    <w:p>
-      <w:pPr>
-        <w:pStyle w:val="ListBullet"/>
-      </w:pPr>
-      <w:r>
-        <w:t>Staff surveys (formative)</w:t>
-      </w:r>
-    </w:p>
-    <w:p>
-      <w:pPr>
-        <w:pStyle w:val="Heading2"/>
-      </w:pPr>
-      <w:r>
-        <w:t>Qualitative Data</w:t>
-      </w:r>
-    </w:p>
-    <w:p>
-      <w:pPr>
-        <w:pStyle w:val="ListBullet"/>
-      </w:pPr>
-      <w:r>
-        <w:t>Student focus group transcripts</w:t>
-      </w:r>
-    </w:p>
-    <w:p>
-      <w:pPr>
-        <w:pStyle w:val="ListBullet"/>
-      </w:pPr>
-      <w:r>
-        <w:t>Parent interview transcripts</w:t>
-      </w:r>
-    </w:p>
-    <w:p>
-      <w:pPr>
-        <w:pStyle w:val="ListBullet"/>
-      </w:pPr>
-      <w:r>
-        <w:t>Program staff interview transcripts</w:t>
-      </w:r>
-    </w:p>
-    <w:p>
-      <w:pPr>
-        <w:pStyle w:val="ListBullet"/>
-      </w:pPr>
-      <w:r>
-        <w:t>Open-ended survey responses</w:t>
-      </w:r>
-    </w:p>
-    <w:p>
-      <w:pPr>
-        <w:pStyle w:val="ListBullet"/>
-      </w:pPr>
-      <w:r>
-        <w:t>Structured observation field notes</w:t>
-      </w:r>
-    </w:p>
-    <w:p>
-      <w:r>
-        <w:br w:type="page"/>
-      </w:r>
-    </w:p>
-    <w:p>
-      <w:pPr>
-        <w:pStyle w:val="Heading1"/>
-      </w:pPr>
-      <w:r>
-        <w:lastRenderedPageBreak/>
-        <w:t>References</w:t>
-      </w:r>
-    </w:p>
-    <w:p/>
-    <w:p>
-      <w:pPr>
-        <w:pStyle w:val="ListBullet"/>
-        <w:ind w:left="360" w:hanging="360"/>
-      </w:pPr>
-      <w:r>
-        <w:t>Braun, V., &amp; Clarke, V. (2006). Using thematic analysis in psychology. Qualitative Research in Psychology, 3(2), 77</w:t>
-      </w:r>
-      <w:r>
-        <w:t>-</w:t>
-      </w:r>
-      <w:r>
-        <w:t>101.</w:t>
-      </w:r>
-    </w:p>
-    <w:p>
-      <w:pPr>
-        <w:pStyle w:val="ListBullet"/>
-        <w:ind w:left="360" w:hanging="360"/>
-      </w:pPr>
-      <w:r>
-        <w:t>Creswell, J. W., &amp; Plano Clark, V. L. (2017). Designing and conducting mixed methods research (3rd ed.). SAGE.</w:t>
-      </w:r>
-    </w:p>
-    <w:p>
-      <w:pPr>
-        <w:pStyle w:val="ListBullet"/>
-        <w:ind w:left="360" w:hanging="360"/>
-      </w:pPr>
-      <w:r>
-        <w:t>Durlak, J. A., Weissberg, R. P., &amp; Pachan, M. (2010). A meta-analysis of after-school programs that seek to promote personal and social skills in children and adolescents. American Journal of Community Psychology, 45(3</w:t>
-      </w:r>
-      <w:r>
-        <w:t>-</w:t>
-      </w:r>
-      <w:r>
-        <w:t>4), 294</w:t>
-      </w:r>
-      <w:r>
-        <w:t>-</w:t>
-      </w:r>
-      <w:r>
-        <w:t>309.</w:t>
-      </w:r>
-    </w:p>
-    <w:p>
-      <w:pPr>
-        <w:pStyle w:val="ListBullet"/>
-        <w:ind w:left="360" w:hanging="360"/>
-      </w:pPr>
-      <w:r>
-        <w:t>Joint Committee on Standards for Educational Evaluation. (2011). The program evaluation standards (3rd ed.). SAGE.</w:t>
-      </w:r>
-    </w:p>
-    <w:p>
-      <w:pPr>
-        <w:pStyle w:val="ListBullet"/>
-        <w:ind w:left="360" w:hanging="360"/>
-      </w:pPr>
-      <w:r>
-        <w:t>Lauer, P. A., Akiba, M., Wilkerson, S. B., Apthorp, H. S., Snow, D., &amp; Martin-Glenn, M. L. (2006). Out-of-school-time programs: A meta-analysis of effects for at-risk students. Review of Educational Research, 76(2), 275</w:t>
-      </w:r>
-      <w:r>
-        <w:t>-</w:t>
-      </w:r>
-      <w:r>
-        <w:t>313.</w:t>
-      </w:r>
-    </w:p>
-    <w:p>
-      <w:pPr>
-        <w:pStyle w:val="ListBullet"/>
-        <w:ind w:left="360" w:hanging="360"/>
-      </w:pPr>
-      <w:r>
-        <w:t>Rosenbaum, P. R. (2002). Observational studies (2nd ed.). Springer.</w:t>
-      </w:r>
-    </w:p>
-    <w:p>
-      <w:pPr>
-        <w:pStyle w:val="ListBullet"/>
-        <w:ind w:left="360" w:hanging="360"/>
-      </w:pPr>
-      <w:r>
-        <w:t xml:space="preserve">Rosenbaum, P. R., &amp; Rubin, D. B. (1983). The central role of the propensity score in observational studies for causal effects. </w:t>
-      </w:r>
-      <w:proofErr w:type="spellStart"/>
-      <w:r>
-        <w:t>Biometrika</w:t>
-      </w:r>
-      <w:proofErr w:type="spellEnd"/>
-      <w:r>
-        <w:t>, 70(1), 41</w:t>
-      </w:r>
-      <w:r>
-        <w:t>-</w:t>
-      </w:r>
-      <w:r>
-        <w:t>55.</w:t>
-      </w:r>
-    </w:p>
-    <w:p>
-      <w:pPr>
-        <w:pStyle w:val="ListBullet"/>
-        <w:ind w:left="360" w:hanging="360"/>
-      </w:pPr>
-      <w:r>
-        <w:t>Shadish, W. R., Cook, T. D., &amp; Campbell, D. T. (2002). Experimental and quasi-experimental designs for generalized causal inference. Houghton Mifflin.</w:t>
-      </w:r>
-    </w:p>
-    <w:p>
-      <w:pPr>
-        <w:pStyle w:val="ListBullet"/>
+        <w:numPr>
+          <w:ilvl w:val="0"/>
+          <w:numId w:val="0"/>
+        </w:numPr>
         <w:ind w:left="360" w:hanging="360"/>
       </w:pPr>
       <w:r>
@@ -4744,165 +3708,50 @@
   <w:abstractNum w:abstractNumId="8" w15:restartNumberingAfterBreak="0">
     <w:nsid w:val="FFFFFF89"/>
     <w:multiLevelType w:val="singleLevel"/>
-    <w:tmpl w:val="DA022608"/>
+    <w:tmpl w:val="29761A62"/>
     <w:lvl w:ilvl="0">
       <w:start w:val="1"/>
       <w:numFmt w:val="bullet"/>
-      <w:lvlText w:val=""/>
+      <w:pStyle w:val="ListBullet"/>
+      <w:lvlText w:val=""/>
       <w:lvlJc w:val="left"/>
       <w:pPr>
-        <w:ind w:left="720" w:hanging="360"/>
-      </w:pPr>
-      <w:rPr>
-        <w:rFonts w:ascii="Wingdings" w:hAnsi="Wingdings" w:hint="default"/>
+        <w:tabs>
+          <w:tab w:val="num" w:pos="360"/>
+        </w:tabs>
+        <w:ind w:left="360" w:hanging="360"/>
+      </w:pPr>
+      <w:rPr>
+        <w:rFonts w:ascii="Symbol" w:hAnsi="Symbol" w:hint="default"/>
       </w:rPr>
     </w:lvl>
   </w:abstractNum>
-  <w:abstractNum w:abstractNumId="9" w15:restartNumberingAfterBreak="0">
-    <w:nsid w:val="280D3AE7"/>
-    <w:multiLevelType w:val="hybridMultilevel"/>
-    <w:tmpl w:val="D8B4EC90"/>
-    <w:lvl w:ilvl="0" w:tplc="04090005">
-      <w:start w:val="1"/>
-      <w:numFmt w:val="bullet"/>
-      <w:lvlText w:val=""/>
-      <w:lvlJc w:val="left"/>
-      <w:pPr>
-        <w:ind w:left="720" w:hanging="360"/>
-      </w:pPr>
-      <w:rPr>
-        <w:rFonts w:ascii="Wingdings" w:hAnsi="Wingdings" w:hint="default"/>
-      </w:rPr>
-    </w:lvl>
-    <w:lvl w:ilvl="1" w:tplc="04090003" w:tentative="1">
-      <w:start w:val="1"/>
-      <w:numFmt w:val="bullet"/>
-      <w:lvlText w:val="o"/>
-      <w:lvlJc w:val="left"/>
-      <w:pPr>
-        <w:ind w:left="1440" w:hanging="360"/>
-      </w:pPr>
-      <w:rPr>
-        <w:rFonts w:ascii="Courier New" w:hAnsi="Courier New" w:cs="Courier New" w:hint="default"/>
-      </w:rPr>
-    </w:lvl>
-    <w:lvl w:ilvl="2" w:tplc="04090005" w:tentative="1">
-      <w:start w:val="1"/>
-      <w:numFmt w:val="bullet"/>
-      <w:lvlText w:val=""/>
-      <w:lvlJc w:val="left"/>
-      <w:pPr>
-        <w:ind w:left="2160" w:hanging="360"/>
-      </w:pPr>
-      <w:rPr>
-        <w:rFonts w:ascii="Wingdings" w:hAnsi="Wingdings" w:hint="default"/>
-      </w:rPr>
-    </w:lvl>
-    <w:lvl w:ilvl="3" w:tplc="04090001" w:tentative="1">
-      <w:start w:val="1"/>
-      <w:numFmt w:val="bullet"/>
-      <w:lvlText w:val=""/>
-      <w:lvlJc w:val="left"/>
-      <w:pPr>
-        <w:ind w:left="2880" w:hanging="360"/>
-      </w:pPr>
-      <w:rPr>
-        <w:rFonts w:ascii="Symbol" w:hAnsi="Symbol" w:hint="default"/>
-      </w:rPr>
-    </w:lvl>
-    <w:lvl w:ilvl="4" w:tplc="04090003" w:tentative="1">
-      <w:start w:val="1"/>
-      <w:numFmt w:val="bullet"/>
-      <w:lvlText w:val="o"/>
-      <w:lvlJc w:val="left"/>
-      <w:pPr>
-        <w:ind w:left="3600" w:hanging="360"/>
-      </w:pPr>
-      <w:rPr>
-        <w:rFonts w:ascii="Courier New" w:hAnsi="Courier New" w:cs="Courier New" w:hint="default"/>
-      </w:rPr>
-    </w:lvl>
-    <w:lvl w:ilvl="5" w:tplc="04090005" w:tentative="1">
-      <w:start w:val="1"/>
-      <w:numFmt w:val="bullet"/>
-      <w:lvlText w:val=""/>
-      <w:lvlJc w:val="left"/>
-      <w:pPr>
-        <w:ind w:left="4320" w:hanging="360"/>
-      </w:pPr>
-      <w:rPr>
-        <w:rFonts w:ascii="Wingdings" w:hAnsi="Wingdings" w:hint="default"/>
-      </w:rPr>
-    </w:lvl>
-    <w:lvl w:ilvl="6" w:tplc="04090001" w:tentative="1">
-      <w:start w:val="1"/>
-      <w:numFmt w:val="bullet"/>
-      <w:lvlText w:val=""/>
-      <w:lvlJc w:val="left"/>
-      <w:pPr>
-        <w:ind w:left="5040" w:hanging="360"/>
-      </w:pPr>
-      <w:rPr>
-        <w:rFonts w:ascii="Symbol" w:hAnsi="Symbol" w:hint="default"/>
-      </w:rPr>
-    </w:lvl>
-    <w:lvl w:ilvl="7" w:tplc="04090003" w:tentative="1">
-      <w:start w:val="1"/>
-      <w:numFmt w:val="bullet"/>
-      <w:lvlText w:val="o"/>
-      <w:lvlJc w:val="left"/>
-      <w:pPr>
-        <w:ind w:left="5760" w:hanging="360"/>
-      </w:pPr>
-      <w:rPr>
-        <w:rFonts w:ascii="Courier New" w:hAnsi="Courier New" w:cs="Courier New" w:hint="default"/>
-      </w:rPr>
-    </w:lvl>
-    <w:lvl w:ilvl="8" w:tplc="04090005" w:tentative="1">
-      <w:start w:val="1"/>
-      <w:numFmt w:val="bullet"/>
-      <w:lvlText w:val=""/>
-      <w:lvlJc w:val="left"/>
-      <w:pPr>
-        <w:ind w:left="6480" w:hanging="360"/>
-      </w:pPr>
-      <w:rPr>
-        <w:rFonts w:ascii="Wingdings" w:hAnsi="Wingdings" w:hint="default"/>
-      </w:rPr>
-    </w:lvl>
-  </w:abstractNum>
-  <w:num w:numId="1" w16cid:durableId="1871069732">
+  <w:num w:numId="1" w16cid:durableId="883758186">
     <w:abstractNumId w:val="8"/>
   </w:num>
-  <w:num w:numId="2" w16cid:durableId="983240217">
+  <w:num w:numId="2" w16cid:durableId="491603306">
     <w:abstractNumId w:val="6"/>
   </w:num>
-  <w:num w:numId="3" w16cid:durableId="1220551204">
+  <w:num w:numId="3" w16cid:durableId="1481195232">
     <w:abstractNumId w:val="5"/>
   </w:num>
-  <w:num w:numId="4" w16cid:durableId="1699617809">
+  <w:num w:numId="4" w16cid:durableId="2061784750">
     <w:abstractNumId w:val="4"/>
   </w:num>
-  <w:num w:numId="5" w16cid:durableId="698437936">
+  <w:num w:numId="5" w16cid:durableId="558592209">
     <w:abstractNumId w:val="7"/>
   </w:num>
-  <w:num w:numId="6" w16cid:durableId="1651591881">
+  <w:num w:numId="6" w16cid:durableId="2067990389">
     <w:abstractNumId w:val="3"/>
   </w:num>
-  <w:num w:numId="7" w16cid:durableId="1299411129">
+  <w:num w:numId="7" w16cid:durableId="1728608434">
     <w:abstractNumId w:val="2"/>
   </w:num>
-  <w:num w:numId="8" w16cid:durableId="202791401">
+  <w:num w:numId="8" w16cid:durableId="2076970747">
     <w:abstractNumId w:val="1"/>
   </w:num>
-  <w:num w:numId="9" w16cid:durableId="2074036864">
+  <w:num w:numId="9" w16cid:durableId="1368876594">
     <w:abstractNumId w:val="0"/>
-  </w:num>
-  <w:num w:numId="10" w16cid:durableId="561405528">
-    <w:abstractNumId w:val="9"/>
-  </w:num>
-  <w:num w:numId="11" w16cid:durableId="1298297783">
-    <w:abstractNumId w:val="8"/>
   </w:num>
 </w:numbering>
 </file>
@@ -5824,6 +4673,9 @@
     <w:unhideWhenUsed/>
     <w:rsid w:val="00326F90"/>
     <w:pPr>
+      <w:numPr>
+        <w:numId w:val="1"/>
+      </w:numPr>
       <w:contextualSpacing/>
     </w:pPr>
   </w:style>

</xml_diff>